<commit_message>
Interpretation Grafiken (Word): Kommentare hinzugefügt.
</commit_message>
<xml_diff>
--- a/ex Mergesort/InterpretationGrafiken.docx
+++ b/ex Mergesort/InterpretationGrafiken.docx
@@ -1,10 +1,10 @@
 
 <file path=word/document.xml><?xml version="1.0" encoding="utf-8"?>
-<w:document xmlns:wpc="http://schemas.microsoft.com/office/word/2010/wordprocessingCanvas" xmlns:cx="http://schemas.microsoft.com/office/drawing/2014/chartex" xmlns:cx1="http://schemas.microsoft.com/office/drawing/2015/9/8/chartex" xmlns:cx2="http://schemas.microsoft.com/office/drawing/2015/10/21/chartex" xmlns:cx3="http://schemas.microsoft.com/office/drawing/2016/5/9/chartex" xmlns:cx4="http://schemas.microsoft.com/office/drawing/2016/5/10/chartex" xmlns:cx5="http://schemas.microsoft.com/office/drawing/2016/5/11/chartex" xmlns:cx6="http://schemas.microsoft.com/office/drawing/2016/5/12/chartex" xmlns:cx7="http://schemas.microsoft.com/office/drawing/2016/5/13/chartex" xmlns:cx8="http://schemas.microsoft.com/office/drawing/2016/5/14/chartex" xmlns:mc="http://schemas.openxmlformats.org/markup-compatibility/2006" xmlns:aink="http://schemas.microsoft.com/office/drawing/2016/ink" xmlns:am3d="http://schemas.microsoft.com/office/drawing/2017/model3d" xmlns:o="urn:schemas-microsoft-com:office:office" xmlns:r="http://schemas.openxmlformats.org/officeDocument/2006/relationships" xmlns:m="http://schemas.openxmlformats.org/officeDocument/2006/math" xmlns:v="urn:schemas-microsoft-com:vml" xmlns:wp14="http://schemas.microsoft.com/office/word/2010/wordprocessingDrawing" xmlns:wp="http://schemas.openxmlformats.org/drawingml/2006/wordprocessingDrawing" xmlns:w10="urn:schemas-microsoft-com:office:word" xmlns:w="http://schemas.openxmlformats.org/wordprocessingml/2006/main" xmlns:w14="http://schemas.microsoft.com/office/word/2010/wordml" xmlns:w15="http://schemas.microsoft.com/office/word/2012/wordml" xmlns:w16cid="http://schemas.microsoft.com/office/word/2016/wordml/cid" xmlns:w16se="http://schemas.microsoft.com/office/word/2015/wordml/symex" xmlns:wpg="http://schemas.microsoft.com/office/word/2010/wordprocessingGroup" xmlns:wpi="http://schemas.microsoft.com/office/word/2010/wordprocessingInk" xmlns:wne="http://schemas.microsoft.com/office/word/2006/wordml" xmlns:wps="http://schemas.microsoft.com/office/word/2010/wordprocessingShape" mc:Ignorable="w14 w15 w16se w16cid wp14">
+<w:document xmlns:wpc="http://schemas.microsoft.com/office/word/2010/wordprocessingCanvas" xmlns:mo="http://schemas.microsoft.com/office/mac/office/2008/main" xmlns:mc="http://schemas.openxmlformats.org/markup-compatibility/2006" xmlns:mv="urn:schemas-microsoft-com:mac:vml" xmlns:o="urn:schemas-microsoft-com:office:office" xmlns:r="http://schemas.openxmlformats.org/officeDocument/2006/relationships" xmlns:m="http://schemas.openxmlformats.org/officeDocument/2006/math" xmlns:v="urn:schemas-microsoft-com:vml" xmlns:wp14="http://schemas.microsoft.com/office/word/2010/wordprocessingDrawing" xmlns:wp="http://schemas.openxmlformats.org/drawingml/2006/wordprocessingDrawing" xmlns:w10="urn:schemas-microsoft-com:office:word" xmlns:w="http://schemas.openxmlformats.org/wordprocessingml/2006/main" xmlns:w14="http://schemas.microsoft.com/office/word/2010/wordml" xmlns:wpg="http://schemas.microsoft.com/office/word/2010/wordprocessingGroup" xmlns:wpi="http://schemas.microsoft.com/office/word/2010/wordprocessingInk" xmlns:wne="http://schemas.microsoft.com/office/word/2006/wordml" xmlns:wps="http://schemas.microsoft.com/office/word/2010/wordprocessingShape" mc:Ignorable="w14 wp14">
   <w:body>
     <w:p>
       <w:pPr>
-        <w:pStyle w:val="berschrift1"/>
+        <w:pStyle w:val="Heading1"/>
         <w:rPr>
           <w:lang w:val="de-DE"/>
         </w:rPr>
@@ -33,12 +33,12 @@
       <w:r>
         <w:rPr>
           <w:noProof/>
-          <w:lang w:val="de-DE"/>
+          <w:lang w:val="en-US"/>
         </w:rPr>
         <mc:AlternateContent>
           <mc:Choice Requires="wps">
             <w:drawing>
-              <wp:anchor distT="45720" distB="45720" distL="114300" distR="114300" simplePos="0" relativeHeight="251659264" behindDoc="0" locked="0" layoutInCell="1" allowOverlap="1">
+              <wp:anchor distT="45720" distB="45720" distL="114300" distR="114300" simplePos="0" relativeHeight="251659264" behindDoc="0" locked="0" layoutInCell="1" allowOverlap="1" wp14:anchorId="032C661D" wp14:editId="5956288C">
                 <wp:simplePos x="0" y="0"/>
                 <wp:positionH relativeFrom="margin">
                   <wp:align>center</wp:align>
@@ -83,9 +83,10 @@
                             <w:r>
                               <w:rPr>
                                 <w:noProof/>
+                                <w:lang w:val="en-US"/>
                               </w:rPr>
                               <w:drawing>
-                                <wp:inline distT="0" distB="0" distL="0" distR="0" wp14:anchorId="1B1F6615" wp14:editId="1E9BF50B">
+                                <wp:inline distT="0" distB="0" distL="0" distR="0" wp14:anchorId="02514F95" wp14:editId="0466B3CA">
                                   <wp:extent cx="7014374" cy="4387850"/>
                                   <wp:effectExtent l="0" t="0" r="0" b="0"/>
                                   <wp:docPr id="1" name="Grafik 1"/>
@@ -100,7 +101,7 @@
                                           <pic:cNvPicPr/>
                                         </pic:nvPicPr>
                                         <pic:blipFill>
-                                          <a:blip r:embed="rId7"/>
+                                          <a:blip r:embed="rId8"/>
                                           <a:stretch>
                                             <a:fillRect/>
                                           </a:stretch>
@@ -138,7 +139,7 @@
               </wp:anchor>
             </w:drawing>
           </mc:Choice>
-          <mc:Fallback>
+          <mc:Fallback xmlns:w16se="http://schemas.microsoft.com/office/word/2015/wordml/symex" xmlns:w16cid="http://schemas.microsoft.com/office/word/2016/wordml/cid" xmlns:w15="http://schemas.microsoft.com/office/word/2012/wordml" xmlns:am3d="http://schemas.microsoft.com/office/drawing/2017/model3d" xmlns:aink="http://schemas.microsoft.com/office/drawing/2016/ink" xmlns:cx8="http://schemas.microsoft.com/office/drawing/2016/5/14/chartex" xmlns:cx7="http://schemas.microsoft.com/office/drawing/2016/5/13/chartex" xmlns:cx6="http://schemas.microsoft.com/office/drawing/2016/5/12/chartex" xmlns:cx5="http://schemas.microsoft.com/office/drawing/2016/5/11/chartex" xmlns:cx4="http://schemas.microsoft.com/office/drawing/2016/5/10/chartex" xmlns:cx3="http://schemas.microsoft.com/office/drawing/2016/5/9/chartex" xmlns:cx2="http://schemas.microsoft.com/office/drawing/2015/10/21/chartex" xmlns:cx1="http://schemas.microsoft.com/office/drawing/2015/9/8/chartex" xmlns:cx="http://schemas.microsoft.com/office/drawing/2014/chartex">
             <w:pict>
               <v:shapetype id="_x0000_t202" coordsize="21600,21600" o:spt="202" path="m,l,21600r21600,l21600,xe">
                 <v:stroke joinstyle="miter"/>
@@ -168,7 +169,7 @@
                                     <pic:cNvPicPr/>
                                   </pic:nvPicPr>
                                   <pic:blipFill>
-                                    <a:blip r:embed="rId7"/>
+                                    <a:blip r:embed="rId9"/>
                                     <a:stretch>
                                       <a:fillRect/>
                                     </a:stretch>
@@ -200,34 +201,20 @@
     </w:p>
     <w:p>
       <w:pPr>
-        <w:pStyle w:val="Listenabsatz"/>
+        <w:pStyle w:val="ListParagraph"/>
         <w:numPr>
           <w:ilvl w:val="0"/>
           <w:numId w:val="1"/>
         </w:numPr>
         <w:rPr>
-          <w:rStyle w:val="IntensiveHervorhebung"/>
-        </w:rPr>
-      </w:pPr>
-      <w:r>
-        <w:rPr>
-          <w:rStyle w:val="IntensiveHervorhebung"/>
-        </w:rPr>
-        <w:t xml:space="preserve">Geschwindigkeit </w:t>
-      </w:r>
-      <w:proofErr w:type="gramStart"/>
-      <w:r>
-        <w:rPr>
-          <w:rStyle w:val="IntensiveHervorhebung"/>
-        </w:rPr>
-        <w:t>Simple</w:t>
-      </w:r>
-      <w:proofErr w:type="gramEnd"/>
-      <w:r>
-        <w:rPr>
-          <w:rStyle w:val="IntensiveHervorhebung"/>
-        </w:rPr>
-        <w:t xml:space="preserve"> gleich wie Geschwindigkeit Threads</w:t>
+          <w:rStyle w:val="IntenseEmphasis"/>
+        </w:rPr>
+      </w:pPr>
+      <w:r>
+        <w:rPr>
+          <w:rStyle w:val="IntenseEmphasis"/>
+        </w:rPr>
+        <w:t>Geschwindigkeit Simple gleich wie Geschwindigkeit Threads</w:t>
       </w:r>
     </w:p>
     <w:p>
@@ -286,26 +273,26 @@
     </w:p>
     <w:p>
       <w:pPr>
-        <w:pStyle w:val="Listenabsatz"/>
+        <w:pStyle w:val="ListParagraph"/>
         <w:numPr>
           <w:ilvl w:val="0"/>
           <w:numId w:val="1"/>
         </w:numPr>
         <w:rPr>
-          <w:rStyle w:val="IntensiveHervorhebung"/>
-        </w:rPr>
-      </w:pPr>
-      <w:proofErr w:type="spellStart"/>
-      <w:r>
-        <w:rPr>
-          <w:rStyle w:val="IntensiveHervorhebung"/>
+          <w:rStyle w:val="IntenseEmphasis"/>
+        </w:rPr>
+      </w:pPr>
+      <w:proofErr w:type="spellStart"/>
+      <w:r>
+        <w:rPr>
+          <w:rStyle w:val="IntenseEmphasis"/>
         </w:rPr>
         <w:t>Mergesort</w:t>
       </w:r>
       <w:proofErr w:type="spellEnd"/>
       <w:r>
         <w:rPr>
-          <w:rStyle w:val="IntensiveHervorhebung"/>
+          <w:rStyle w:val="IntenseEmphasis"/>
         </w:rPr>
         <w:t xml:space="preserve"> mit Insertionsort ab bestimmter Grenze ist am schnellsten</w:t>
       </w:r>
@@ -327,13 +314,7 @@
         <w:rPr>
           <w:lang w:val="de-DE"/>
         </w:rPr>
-        <w:t xml:space="preserve"> </w:t>
-      </w:r>
-      <w:r>
-        <w:rPr>
-          <w:lang w:val="de-DE"/>
-        </w:rPr>
-        <w:t xml:space="preserve">Die grüne Kurve beschreibt die Geschwindigkeit des </w:t>
+        <w:t xml:space="preserve"> Die grüne Kurve beschreibt die Geschwindigkeit des </w:t>
       </w:r>
       <w:proofErr w:type="spellStart"/>
       <w:r>
@@ -434,40 +415,40 @@
     </w:p>
     <w:p>
       <w:pPr>
-        <w:pStyle w:val="Listenabsatz"/>
+        <w:pStyle w:val="ListParagraph"/>
         <w:numPr>
           <w:ilvl w:val="0"/>
           <w:numId w:val="1"/>
         </w:numPr>
         <w:rPr>
-          <w:rStyle w:val="IntensiveHervorhebung"/>
-        </w:rPr>
-      </w:pPr>
-      <w:proofErr w:type="spellStart"/>
-      <w:r>
-        <w:rPr>
-          <w:rStyle w:val="IntensiveHervorhebung"/>
+          <w:rStyle w:val="IntenseEmphasis"/>
+        </w:rPr>
+      </w:pPr>
+      <w:proofErr w:type="spellStart"/>
+      <w:r>
+        <w:rPr>
+          <w:rStyle w:val="IntenseEmphasis"/>
         </w:rPr>
         <w:t>Mergesort</w:t>
       </w:r>
       <w:proofErr w:type="spellEnd"/>
       <w:r>
         <w:rPr>
-          <w:rStyle w:val="IntensiveHervorhebung"/>
+          <w:rStyle w:val="IntenseEmphasis"/>
         </w:rPr>
         <w:t xml:space="preserve"> mit Insertionsort für </w:t>
       </w:r>
       <w:proofErr w:type="spellStart"/>
       <w:r>
         <w:rPr>
-          <w:rStyle w:val="IntensiveHervorhebung"/>
+          <w:rStyle w:val="IntenseEmphasis"/>
         </w:rPr>
         <w:t>Recombining</w:t>
       </w:r>
       <w:proofErr w:type="spellEnd"/>
       <w:r>
         <w:rPr>
-          <w:rStyle w:val="IntensiveHervorhebung"/>
+          <w:rStyle w:val="IntenseEmphasis"/>
         </w:rPr>
         <w:t xml:space="preserve"> langsam</w:t>
       </w:r>
@@ -542,6 +523,16 @@
         </w:rPr>
         <w:t>-Algorithmus.</w:t>
       </w:r>
+      <w:ins w:id="0" w:author="Office 2004 Drive-Benutzer" w:date="2018-10-21T20:16:00Z">
+        <w:r>
+          <w:rPr>
+            <w:lang w:val="de-DE"/>
+          </w:rPr>
+          <w:t xml:space="preserve"> (blaue Kurve)</w:t>
+        </w:r>
+      </w:ins>
+      <w:bookmarkStart w:id="1" w:name="_GoBack"/>
+      <w:bookmarkEnd w:id="1"/>
     </w:p>
     <w:p>
       <w:pPr>
@@ -561,13 +552,7 @@
         <w:rPr>
           <w:lang w:val="de-DE"/>
         </w:rPr>
-        <w:t xml:space="preserve"> </w:t>
-      </w:r>
-      <w:r>
-        <w:rPr>
-          <w:lang w:val="de-DE"/>
-        </w:rPr>
-        <w:t>Insertionsort sortiert indem ein Teilarray (</w:t>
+        <w:t xml:space="preserve"> Insertionsort sortiert indem ein Teilarray (</w:t>
       </w:r>
       <w:proofErr w:type="spellStart"/>
       <w:r>
@@ -673,6 +658,84 @@
         </w:rPr>
         <w:t xml:space="preserve"> durch Insertionsort. Eine Kombination der zwei Algorithmen in der beschriebenen Weise führt somit zu einer höheren Komplexität als die Simple-Variante.</w:t>
       </w:r>
+      <w:ins w:id="2" w:author="Office 2004 Drive-Benutzer" w:date="2018-10-21T20:13:00Z">
+        <w:r>
+          <w:rPr>
+            <w:lang w:val="de-DE"/>
+          </w:rPr>
+          <w:t xml:space="preserve"> </w:t>
+        </w:r>
+        <w:proofErr w:type="spellStart"/>
+        <w:r>
+          <w:rPr>
+            <w:lang w:val="de-DE"/>
+          </w:rPr>
+          <w:t>Zusätlich</w:t>
+        </w:r>
+        <w:proofErr w:type="spellEnd"/>
+        <w:r>
+          <w:rPr>
+            <w:lang w:val="de-DE"/>
+          </w:rPr>
+          <w:t xml:space="preserve"> wird der </w:t>
+        </w:r>
+        <w:proofErr w:type="spellStart"/>
+        <w:r>
+          <w:rPr>
+            <w:lang w:val="de-DE"/>
+          </w:rPr>
+          <w:t>Postfix</w:t>
+        </w:r>
+        <w:proofErr w:type="spellEnd"/>
+        <w:r>
+          <w:rPr>
+            <w:lang w:val="de-DE"/>
+          </w:rPr>
+          <w:t xml:space="preserve"> „vorsortiert“, was ja nicht notwendig ist, da der Insertionsort vom </w:t>
+        </w:r>
+        <w:proofErr w:type="spellStart"/>
+        <w:r>
+          <w:rPr>
+            <w:lang w:val="de-DE"/>
+          </w:rPr>
+          <w:t>Postfix</w:t>
+        </w:r>
+        <w:proofErr w:type="spellEnd"/>
+        <w:r>
+          <w:rPr>
+            <w:lang w:val="de-DE"/>
+          </w:rPr>
+          <w:t xml:space="preserve"> Element um Element im </w:t>
+        </w:r>
+        <w:proofErr w:type="spellStart"/>
+        <w:r>
+          <w:rPr>
+            <w:lang w:val="de-DE"/>
+          </w:rPr>
+          <w:t>Prefix</w:t>
+        </w:r>
+        <w:proofErr w:type="spellEnd"/>
+        <w:r>
+          <w:rPr>
+            <w:lang w:val="de-DE"/>
+          </w:rPr>
+          <w:t xml:space="preserve"> am </w:t>
+        </w:r>
+        <w:proofErr w:type="spellStart"/>
+        <w:r>
+          <w:rPr>
+            <w:lang w:val="de-DE"/>
+          </w:rPr>
+          <w:t>richigen</w:t>
+        </w:r>
+        <w:proofErr w:type="spellEnd"/>
+        <w:r>
+          <w:rPr>
+            <w:lang w:val="de-DE"/>
+          </w:rPr>
+          <w:t xml:space="preserve"> Ort einfügt. Eine nichtnotwendige Arbeit wird somit zeitraubend durchgeführt.</w:t>
+        </w:r>
+      </w:ins>
     </w:p>
     <w:p>
       <w:pPr>
@@ -683,12 +746,12 @@
       <w:r>
         <w:rPr>
           <w:noProof/>
-          <w:lang w:val="de-DE"/>
+          <w:lang w:val="en-US"/>
         </w:rPr>
         <mc:AlternateContent>
           <mc:Choice Requires="wps">
             <w:drawing>
-              <wp:anchor distT="45720" distB="45720" distL="114300" distR="114300" simplePos="0" relativeHeight="251661312" behindDoc="0" locked="0" layoutInCell="1" allowOverlap="1" wp14:anchorId="53FD9A0C" wp14:editId="430B90B5">
+              <wp:anchor distT="45720" distB="45720" distL="114300" distR="114300" simplePos="0" relativeHeight="251661312" behindDoc="0" locked="0" layoutInCell="1" allowOverlap="1" wp14:anchorId="595E5DAC" wp14:editId="143C8606">
                 <wp:simplePos x="0" y="0"/>
                 <wp:positionH relativeFrom="margin">
                   <wp:align>center</wp:align>
@@ -739,9 +802,10 @@
                             <w:r>
                               <w:rPr>
                                 <w:noProof/>
+                                <w:lang w:val="en-US"/>
                               </w:rPr>
                               <w:drawing>
-                                <wp:inline distT="0" distB="0" distL="0" distR="0" wp14:anchorId="3361B537" wp14:editId="1AD89F66">
+                                <wp:inline distT="0" distB="0" distL="0" distR="0" wp14:anchorId="730C09C0" wp14:editId="2FDEF285">
                                   <wp:extent cx="6766560" cy="3703320"/>
                                   <wp:effectExtent l="0" t="0" r="0" b="0"/>
                                   <wp:docPr id="8" name="Grafik 8"/>
@@ -756,7 +820,7 @@
                                           <pic:cNvPicPr/>
                                         </pic:nvPicPr>
                                         <pic:blipFill>
-                                          <a:blip r:embed="rId8"/>
+                                          <a:blip r:embed="rId10"/>
                                           <a:stretch>
                                             <a:fillRect/>
                                           </a:stretch>
@@ -794,7 +858,7 @@
               </wp:anchor>
             </w:drawing>
           </mc:Choice>
-          <mc:Fallback>
+          <mc:Fallback xmlns:w16se="http://schemas.microsoft.com/office/word/2015/wordml/symex" xmlns:w16cid="http://schemas.microsoft.com/office/word/2016/wordml/cid" xmlns:w15="http://schemas.microsoft.com/office/word/2012/wordml" xmlns:am3d="http://schemas.microsoft.com/office/drawing/2017/model3d" xmlns:aink="http://schemas.microsoft.com/office/drawing/2016/ink" xmlns:cx8="http://schemas.microsoft.com/office/drawing/2016/5/14/chartex" xmlns:cx7="http://schemas.microsoft.com/office/drawing/2016/5/13/chartex" xmlns:cx6="http://schemas.microsoft.com/office/drawing/2016/5/12/chartex" xmlns:cx5="http://schemas.microsoft.com/office/drawing/2016/5/11/chartex" xmlns:cx4="http://schemas.microsoft.com/office/drawing/2016/5/10/chartex" xmlns:cx3="http://schemas.microsoft.com/office/drawing/2016/5/9/chartex" xmlns:cx2="http://schemas.microsoft.com/office/drawing/2015/10/21/chartex" xmlns:cx1="http://schemas.microsoft.com/office/drawing/2015/9/8/chartex" xmlns:cx="http://schemas.microsoft.com/office/drawing/2014/chartex">
             <w:pict>
               <v:shape w14:anchorId="53FD9A0C" id="_x0000_s1027" type="#_x0000_t202" style="position:absolute;margin-left:0;margin-top:28.05pt;width:560.4pt;height:299.5pt;z-index:251661312;visibility:visible;mso-wrap-style:square;mso-width-percent:0;mso-height-percent:0;mso-wrap-distance-left:9pt;mso-wrap-distance-top:3.6pt;mso-wrap-distance-right:9pt;mso-wrap-distance-bottom:3.6pt;mso-position-horizontal:center;mso-position-horizontal-relative:margin;mso-position-vertical:absolute;mso-position-vertical-relative:text;mso-width-percent:0;mso-height-percent:0;mso-width-relative:margin;mso-height-relative:margin;v-text-anchor:top" o:gfxdata="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" stroked="f">
                 <v:textbox>
@@ -826,7 +890,7 @@
                                     <pic:cNvPicPr/>
                                   </pic:nvPicPr>
                                   <pic:blipFill>
-                                    <a:blip r:embed="rId8"/>
+                                    <a:blip r:embed="rId11"/>
                                     <a:stretch>
                                       <a:fillRect/>
                                     </a:stretch>
@@ -858,26 +922,26 @@
     </w:p>
     <w:p>
       <w:pPr>
-        <w:pStyle w:val="Listenabsatz"/>
+        <w:pStyle w:val="ListParagraph"/>
         <w:numPr>
           <w:ilvl w:val="0"/>
           <w:numId w:val="1"/>
         </w:numPr>
         <w:rPr>
-          <w:rStyle w:val="IntensiveHervorhebung"/>
-        </w:rPr>
-      </w:pPr>
-      <w:proofErr w:type="spellStart"/>
-      <w:r>
-        <w:rPr>
-          <w:rStyle w:val="IntensiveHervorhebung"/>
+          <w:rStyle w:val="IntenseEmphasis"/>
+        </w:rPr>
+      </w:pPr>
+      <w:proofErr w:type="spellStart"/>
+      <w:r>
+        <w:rPr>
+          <w:rStyle w:val="IntenseEmphasis"/>
         </w:rPr>
         <w:t>Boudaries</w:t>
       </w:r>
       <w:proofErr w:type="spellEnd"/>
       <w:r>
         <w:rPr>
-          <w:rStyle w:val="IntensiveHervorhebung"/>
+          <w:rStyle w:val="IntenseEmphasis"/>
         </w:rPr>
         <w:t xml:space="preserve"> für Wechsel für Insertionsort</w:t>
       </w:r>
@@ -899,13 +963,7 @@
         <w:rPr>
           <w:lang w:val="de-DE"/>
         </w:rPr>
-        <w:t xml:space="preserve"> </w:t>
-      </w:r>
-      <w:r>
-        <w:rPr>
-          <w:lang w:val="de-DE"/>
-        </w:rPr>
-        <w:t>Es sollte untersucht werden, wo die Grenze (</w:t>
+        <w:t xml:space="preserve"> Es sollte untersucht werden, wo die Grenze (</w:t>
       </w:r>
       <w:proofErr w:type="spellStart"/>
       <w:r>
@@ -1289,11 +1347,9 @@
         </w:rPr>
         <w:t xml:space="preserve"> zu Insertionsort optimal ist.</w:t>
       </w:r>
-      <w:bookmarkStart w:id="0" w:name="_GoBack"/>
-      <w:bookmarkEnd w:id="0"/>
     </w:p>
     <w:sectPr>
-      <w:footerReference w:type="default" r:id="rId9"/>
+      <w:footerReference w:type="default" r:id="rId12"/>
       <w:pgSz w:w="11906" w:h="16838"/>
       <w:pgMar w:top="1417" w:right="1417" w:bottom="1134" w:left="1417" w:header="708" w:footer="708" w:gutter="0"/>
       <w:cols w:space="708"/>
@@ -1304,7 +1360,7 @@
 </file>
 
 <file path=word/endnotes.xml><?xml version="1.0" encoding="utf-8"?>
-<w:endnotes xmlns:wpc="http://schemas.microsoft.com/office/word/2010/wordprocessingCanvas" xmlns:cx="http://schemas.microsoft.com/office/drawing/2014/chartex" xmlns:cx1="http://schemas.microsoft.com/office/drawing/2015/9/8/chartex" xmlns:cx2="http://schemas.microsoft.com/office/drawing/2015/10/21/chartex" xmlns:cx3="http://schemas.microsoft.com/office/drawing/2016/5/9/chartex" xmlns:cx4="http://schemas.microsoft.com/office/drawing/2016/5/10/chartex" xmlns:cx5="http://schemas.microsoft.com/office/drawing/2016/5/11/chartex" xmlns:cx6="http://schemas.microsoft.com/office/drawing/2016/5/12/chartex" xmlns:cx7="http://schemas.microsoft.com/office/drawing/2016/5/13/chartex" xmlns:cx8="http://schemas.microsoft.com/office/drawing/2016/5/14/chartex" xmlns:mc="http://schemas.openxmlformats.org/markup-compatibility/2006" xmlns:aink="http://schemas.microsoft.com/office/drawing/2016/ink" xmlns:am3d="http://schemas.microsoft.com/office/drawing/2017/model3d" xmlns:o="urn:schemas-microsoft-com:office:office" xmlns:r="http://schemas.openxmlformats.org/officeDocument/2006/relationships" xmlns:m="http://schemas.openxmlformats.org/officeDocument/2006/math" xmlns:v="urn:schemas-microsoft-com:vml" xmlns:wp14="http://schemas.microsoft.com/office/word/2010/wordprocessingDrawing" xmlns:wp="http://schemas.openxmlformats.org/drawingml/2006/wordprocessingDrawing" xmlns:w10="urn:schemas-microsoft-com:office:word" xmlns:w="http://schemas.openxmlformats.org/wordprocessingml/2006/main" xmlns:w14="http://schemas.microsoft.com/office/word/2010/wordml" xmlns:w15="http://schemas.microsoft.com/office/word/2012/wordml" xmlns:w16cid="http://schemas.microsoft.com/office/word/2016/wordml/cid" xmlns:w16se="http://schemas.microsoft.com/office/word/2015/wordml/symex" xmlns:wpg="http://schemas.microsoft.com/office/word/2010/wordprocessingGroup" xmlns:wpi="http://schemas.microsoft.com/office/word/2010/wordprocessingInk" xmlns:wne="http://schemas.microsoft.com/office/word/2006/wordml" xmlns:wps="http://schemas.microsoft.com/office/word/2010/wordprocessingShape" mc:Ignorable="w14 w15 w16se w16cid wp14">
+<w:endnotes xmlns:wpc="http://schemas.microsoft.com/office/word/2010/wordprocessingCanvas" xmlns:mo="http://schemas.microsoft.com/office/mac/office/2008/main" xmlns:mc="http://schemas.openxmlformats.org/markup-compatibility/2006" xmlns:mv="urn:schemas-microsoft-com:mac:vml" xmlns:o="urn:schemas-microsoft-com:office:office" xmlns:r="http://schemas.openxmlformats.org/officeDocument/2006/relationships" xmlns:m="http://schemas.openxmlformats.org/officeDocument/2006/math" xmlns:v="urn:schemas-microsoft-com:vml" xmlns:wp14="http://schemas.microsoft.com/office/word/2010/wordprocessingDrawing" xmlns:wp="http://schemas.openxmlformats.org/drawingml/2006/wordprocessingDrawing" xmlns:w10="urn:schemas-microsoft-com:office:word" xmlns:w="http://schemas.openxmlformats.org/wordprocessingml/2006/main" xmlns:w14="http://schemas.microsoft.com/office/word/2010/wordml" xmlns:wpg="http://schemas.microsoft.com/office/word/2010/wordprocessingGroup" xmlns:wpi="http://schemas.microsoft.com/office/word/2010/wordprocessingInk" xmlns:wne="http://schemas.microsoft.com/office/word/2006/wordml" xmlns:wps="http://schemas.microsoft.com/office/word/2010/wordprocessingShape" mc:Ignorable="w14 wp14">
   <w:endnote w:type="separator" w:id="-1">
     <w:p>
       <w:pPr>
@@ -1329,10 +1385,10 @@
 </file>
 
 <file path=word/footer1.xml><?xml version="1.0" encoding="utf-8"?>
-<w:ftr xmlns:wpc="http://schemas.microsoft.com/office/word/2010/wordprocessingCanvas" xmlns:cx="http://schemas.microsoft.com/office/drawing/2014/chartex" xmlns:cx1="http://schemas.microsoft.com/office/drawing/2015/9/8/chartex" xmlns:cx2="http://schemas.microsoft.com/office/drawing/2015/10/21/chartex" xmlns:cx3="http://schemas.microsoft.com/office/drawing/2016/5/9/chartex" xmlns:cx4="http://schemas.microsoft.com/office/drawing/2016/5/10/chartex" xmlns:cx5="http://schemas.microsoft.com/office/drawing/2016/5/11/chartex" xmlns:cx6="http://schemas.microsoft.com/office/drawing/2016/5/12/chartex" xmlns:cx7="http://schemas.microsoft.com/office/drawing/2016/5/13/chartex" xmlns:cx8="http://schemas.microsoft.com/office/drawing/2016/5/14/chartex" xmlns:mc="http://schemas.openxmlformats.org/markup-compatibility/2006" xmlns:aink="http://schemas.microsoft.com/office/drawing/2016/ink" xmlns:am3d="http://schemas.microsoft.com/office/drawing/2017/model3d" xmlns:o="urn:schemas-microsoft-com:office:office" xmlns:r="http://schemas.openxmlformats.org/officeDocument/2006/relationships" xmlns:m="http://schemas.openxmlformats.org/officeDocument/2006/math" xmlns:v="urn:schemas-microsoft-com:vml" xmlns:wp14="http://schemas.microsoft.com/office/word/2010/wordprocessingDrawing" xmlns:wp="http://schemas.openxmlformats.org/drawingml/2006/wordprocessingDrawing" xmlns:w10="urn:schemas-microsoft-com:office:word" xmlns:w="http://schemas.openxmlformats.org/wordprocessingml/2006/main" xmlns:w14="http://schemas.microsoft.com/office/word/2010/wordml" xmlns:w15="http://schemas.microsoft.com/office/word/2012/wordml" xmlns:w16cid="http://schemas.microsoft.com/office/word/2016/wordml/cid" xmlns:w16se="http://schemas.microsoft.com/office/word/2015/wordml/symex" xmlns:wpg="http://schemas.microsoft.com/office/word/2010/wordprocessingGroup" xmlns:wpi="http://schemas.microsoft.com/office/word/2010/wordprocessingInk" xmlns:wne="http://schemas.microsoft.com/office/word/2006/wordml" xmlns:wps="http://schemas.microsoft.com/office/word/2010/wordprocessingShape" mc:Ignorable="w14 w15 w16se w16cid wp14">
+<w:ftr xmlns:wpc="http://schemas.microsoft.com/office/word/2010/wordprocessingCanvas" xmlns:mo="http://schemas.microsoft.com/office/mac/office/2008/main" xmlns:mc="http://schemas.openxmlformats.org/markup-compatibility/2006" xmlns:mv="urn:schemas-microsoft-com:mac:vml" xmlns:o="urn:schemas-microsoft-com:office:office" xmlns:r="http://schemas.openxmlformats.org/officeDocument/2006/relationships" xmlns:m="http://schemas.openxmlformats.org/officeDocument/2006/math" xmlns:v="urn:schemas-microsoft-com:vml" xmlns:wp14="http://schemas.microsoft.com/office/word/2010/wordprocessingDrawing" xmlns:wp="http://schemas.openxmlformats.org/drawingml/2006/wordprocessingDrawing" xmlns:w10="urn:schemas-microsoft-com:office:word" xmlns:w="http://schemas.openxmlformats.org/wordprocessingml/2006/main" xmlns:w14="http://schemas.microsoft.com/office/word/2010/wordml" xmlns:wpg="http://schemas.microsoft.com/office/word/2010/wordprocessingGroup" xmlns:wpi="http://schemas.microsoft.com/office/word/2010/wordprocessingInk" xmlns:wne="http://schemas.microsoft.com/office/word/2006/wordml" xmlns:wps="http://schemas.microsoft.com/office/word/2010/wordprocessingShape" mc:Ignorable="w14 wp14">
   <w:p>
     <w:pPr>
-      <w:pStyle w:val="Fuzeile"/>
+      <w:pStyle w:val="Footer"/>
     </w:pPr>
     <w:r>
       <w:t xml:space="preserve">Hofmann-Roth-Zoller / Interpretation Grafiken zu </w:t>
@@ -1359,9 +1415,10 @@
     </w:r>
     <w:r>
       <w:rPr>
+        <w:noProof/>
         <w:lang w:val="de-DE"/>
       </w:rPr>
-      <w:t>1</w:t>
+      <w:t>2</w:t>
     </w:r>
     <w:r>
       <w:fldChar w:fldCharType="end"/>
@@ -1369,14 +1426,14 @@
   </w:p>
   <w:p>
     <w:pPr>
-      <w:pStyle w:val="Fuzeile"/>
+      <w:pStyle w:val="Footer"/>
     </w:pPr>
   </w:p>
 </w:ftr>
 </file>
 
 <file path=word/footnotes.xml><?xml version="1.0" encoding="utf-8"?>
-<w:footnotes xmlns:wpc="http://schemas.microsoft.com/office/word/2010/wordprocessingCanvas" xmlns:cx="http://schemas.microsoft.com/office/drawing/2014/chartex" xmlns:cx1="http://schemas.microsoft.com/office/drawing/2015/9/8/chartex" xmlns:cx2="http://schemas.microsoft.com/office/drawing/2015/10/21/chartex" xmlns:cx3="http://schemas.microsoft.com/office/drawing/2016/5/9/chartex" xmlns:cx4="http://schemas.microsoft.com/office/drawing/2016/5/10/chartex" xmlns:cx5="http://schemas.microsoft.com/office/drawing/2016/5/11/chartex" xmlns:cx6="http://schemas.microsoft.com/office/drawing/2016/5/12/chartex" xmlns:cx7="http://schemas.microsoft.com/office/drawing/2016/5/13/chartex" xmlns:cx8="http://schemas.microsoft.com/office/drawing/2016/5/14/chartex" xmlns:mc="http://schemas.openxmlformats.org/markup-compatibility/2006" xmlns:aink="http://schemas.microsoft.com/office/drawing/2016/ink" xmlns:am3d="http://schemas.microsoft.com/office/drawing/2017/model3d" xmlns:o="urn:schemas-microsoft-com:office:office" xmlns:r="http://schemas.openxmlformats.org/officeDocument/2006/relationships" xmlns:m="http://schemas.openxmlformats.org/officeDocument/2006/math" xmlns:v="urn:schemas-microsoft-com:vml" xmlns:wp14="http://schemas.microsoft.com/office/word/2010/wordprocessingDrawing" xmlns:wp="http://schemas.openxmlformats.org/drawingml/2006/wordprocessingDrawing" xmlns:w10="urn:schemas-microsoft-com:office:word" xmlns:w="http://schemas.openxmlformats.org/wordprocessingml/2006/main" xmlns:w14="http://schemas.microsoft.com/office/word/2010/wordml" xmlns:w15="http://schemas.microsoft.com/office/word/2012/wordml" xmlns:w16cid="http://schemas.microsoft.com/office/word/2016/wordml/cid" xmlns:w16se="http://schemas.microsoft.com/office/word/2015/wordml/symex" xmlns:wpg="http://schemas.microsoft.com/office/word/2010/wordprocessingGroup" xmlns:wpi="http://schemas.microsoft.com/office/word/2010/wordprocessingInk" xmlns:wne="http://schemas.microsoft.com/office/word/2006/wordml" xmlns:wps="http://schemas.microsoft.com/office/word/2010/wordprocessingShape" mc:Ignorable="w14 w15 w16se w16cid wp14">
+<w:footnotes xmlns:wpc="http://schemas.microsoft.com/office/word/2010/wordprocessingCanvas" xmlns:mo="http://schemas.microsoft.com/office/mac/office/2008/main" xmlns:mc="http://schemas.openxmlformats.org/markup-compatibility/2006" xmlns:mv="urn:schemas-microsoft-com:mac:vml" xmlns:o="urn:schemas-microsoft-com:office:office" xmlns:r="http://schemas.openxmlformats.org/officeDocument/2006/relationships" xmlns:m="http://schemas.openxmlformats.org/officeDocument/2006/math" xmlns:v="urn:schemas-microsoft-com:vml" xmlns:wp14="http://schemas.microsoft.com/office/word/2010/wordprocessingDrawing" xmlns:wp="http://schemas.openxmlformats.org/drawingml/2006/wordprocessingDrawing" xmlns:w10="urn:schemas-microsoft-com:office:word" xmlns:w="http://schemas.openxmlformats.org/wordprocessingml/2006/main" xmlns:w14="http://schemas.microsoft.com/office/word/2010/wordml" xmlns:wpg="http://schemas.microsoft.com/office/word/2010/wordprocessingGroup" xmlns:wpi="http://schemas.microsoft.com/office/word/2010/wordprocessingInk" xmlns:wne="http://schemas.microsoft.com/office/word/2006/wordml" xmlns:wps="http://schemas.microsoft.com/office/word/2010/wordprocessingShape" mc:Ignorable="w14 wp14">
   <w:footnote w:type="separator" w:id="-1">
     <w:p>
       <w:pPr>
@@ -1401,8 +1458,8 @@
 </file>
 
 <file path=word/numbering.xml><?xml version="1.0" encoding="utf-8"?>
-<w:numbering xmlns:wpc="http://schemas.microsoft.com/office/word/2010/wordprocessingCanvas" xmlns:cx="http://schemas.microsoft.com/office/drawing/2014/chartex" xmlns:cx1="http://schemas.microsoft.com/office/drawing/2015/9/8/chartex" xmlns:cx2="http://schemas.microsoft.com/office/drawing/2015/10/21/chartex" xmlns:cx3="http://schemas.microsoft.com/office/drawing/2016/5/9/chartex" xmlns:cx4="http://schemas.microsoft.com/office/drawing/2016/5/10/chartex" xmlns:cx5="http://schemas.microsoft.com/office/drawing/2016/5/11/chartex" xmlns:cx6="http://schemas.microsoft.com/office/drawing/2016/5/12/chartex" xmlns:cx7="http://schemas.microsoft.com/office/drawing/2016/5/13/chartex" xmlns:cx8="http://schemas.microsoft.com/office/drawing/2016/5/14/chartex" xmlns:mc="http://schemas.openxmlformats.org/markup-compatibility/2006" xmlns:aink="http://schemas.microsoft.com/office/drawing/2016/ink" xmlns:am3d="http://schemas.microsoft.com/office/drawing/2017/model3d" xmlns:o="urn:schemas-microsoft-com:office:office" xmlns:r="http://schemas.openxmlformats.org/officeDocument/2006/relationships" xmlns:m="http://schemas.openxmlformats.org/officeDocument/2006/math" xmlns:v="urn:schemas-microsoft-com:vml" xmlns:wp14="http://schemas.microsoft.com/office/word/2010/wordprocessingDrawing" xmlns:wp="http://schemas.openxmlformats.org/drawingml/2006/wordprocessingDrawing" xmlns:w10="urn:schemas-microsoft-com:office:word" xmlns:w="http://schemas.openxmlformats.org/wordprocessingml/2006/main" xmlns:w14="http://schemas.microsoft.com/office/word/2010/wordml" xmlns:w15="http://schemas.microsoft.com/office/word/2012/wordml" xmlns:w16cid="http://schemas.microsoft.com/office/word/2016/wordml/cid" xmlns:w16se="http://schemas.microsoft.com/office/word/2015/wordml/symex" xmlns:wpg="http://schemas.microsoft.com/office/word/2010/wordprocessingGroup" xmlns:wpi="http://schemas.microsoft.com/office/word/2010/wordprocessingInk" xmlns:wne="http://schemas.microsoft.com/office/word/2006/wordml" xmlns:wps="http://schemas.microsoft.com/office/word/2010/wordprocessingShape" mc:Ignorable="w14 w15 w16se w16cid wp14">
-  <w:abstractNum w:abstractNumId="0" w15:restartNumberingAfterBreak="0">
+<w:numbering xmlns:wpc="http://schemas.microsoft.com/office/word/2010/wordprocessingCanvas" xmlns:mo="http://schemas.microsoft.com/office/mac/office/2008/main" xmlns:mc="http://schemas.openxmlformats.org/markup-compatibility/2006" xmlns:mv="urn:schemas-microsoft-com:mac:vml" xmlns:o="urn:schemas-microsoft-com:office:office" xmlns:r="http://schemas.openxmlformats.org/officeDocument/2006/relationships" xmlns:m="http://schemas.openxmlformats.org/officeDocument/2006/math" xmlns:v="urn:schemas-microsoft-com:vml" xmlns:wp14="http://schemas.microsoft.com/office/word/2010/wordprocessingDrawing" xmlns:wp="http://schemas.openxmlformats.org/drawingml/2006/wordprocessingDrawing" xmlns:w10="urn:schemas-microsoft-com:office:word" xmlns:w="http://schemas.openxmlformats.org/wordprocessingml/2006/main" xmlns:w14="http://schemas.microsoft.com/office/word/2010/wordml" xmlns:wpg="http://schemas.microsoft.com/office/word/2010/wordprocessingGroup" xmlns:wpi="http://schemas.microsoft.com/office/word/2010/wordprocessingInk" xmlns:wne="http://schemas.microsoft.com/office/word/2006/wordml" xmlns:wps="http://schemas.microsoft.com/office/word/2010/wordprocessingShape" mc:Ignorable="w14 wp14">
+  <w:abstractNum w:abstractNumId="0">
     <w:nsid w:val="21543B0E"/>
     <w:multiLevelType w:val="hybridMultilevel"/>
     <w:tmpl w:val="13EE0922"/>
@@ -1498,7 +1555,7 @@
 </file>
 
 <file path=word/styles.xml><?xml version="1.0" encoding="utf-8"?>
-<w:styles xmlns:mc="http://schemas.openxmlformats.org/markup-compatibility/2006" xmlns:r="http://schemas.openxmlformats.org/officeDocument/2006/relationships" xmlns:w="http://schemas.openxmlformats.org/wordprocessingml/2006/main" xmlns:w14="http://schemas.microsoft.com/office/word/2010/wordml" xmlns:w15="http://schemas.microsoft.com/office/word/2012/wordml" xmlns:w16cid="http://schemas.microsoft.com/office/word/2016/wordml/cid" xmlns:w16se="http://schemas.microsoft.com/office/word/2015/wordml/symex" mc:Ignorable="w14 w15 w16se w16cid">
+<w:styles xmlns:mc="http://schemas.openxmlformats.org/markup-compatibility/2006" xmlns:r="http://schemas.openxmlformats.org/officeDocument/2006/relationships" xmlns:w="http://schemas.openxmlformats.org/wordprocessingml/2006/main" xmlns:w14="http://schemas.microsoft.com/office/word/2010/wordml" mc:Ignorable="w14">
   <w:docDefaults>
     <w:rPrDefault>
       <w:rPr>
@@ -1514,392 +1571,163 @@
       </w:pPr>
     </w:pPrDefault>
   </w:docDefaults>
-  <w:latentStyles w:defLockedState="0" w:defUIPriority="99" w:defSemiHidden="0" w:defUnhideWhenUsed="0" w:defQFormat="0" w:count="375">
-    <w:lsdException w:name="Normal" w:uiPriority="0" w:qFormat="1"/>
-    <w:lsdException w:name="heading 1" w:uiPriority="9" w:qFormat="1"/>
-    <w:lsdException w:name="heading 2" w:semiHidden="1" w:uiPriority="9" w:unhideWhenUsed="1" w:qFormat="1"/>
-    <w:lsdException w:name="heading 3" w:semiHidden="1" w:uiPriority="9" w:unhideWhenUsed="1" w:qFormat="1"/>
-    <w:lsdException w:name="heading 4" w:semiHidden="1" w:uiPriority="9" w:unhideWhenUsed="1" w:qFormat="1"/>
-    <w:lsdException w:name="heading 5" w:semiHidden="1" w:uiPriority="9" w:unhideWhenUsed="1" w:qFormat="1"/>
-    <w:lsdException w:name="heading 6" w:semiHidden="1" w:uiPriority="9" w:unhideWhenUsed="1" w:qFormat="1"/>
-    <w:lsdException w:name="heading 7" w:semiHidden="1" w:uiPriority="9" w:unhideWhenUsed="1" w:qFormat="1"/>
-    <w:lsdException w:name="heading 8" w:semiHidden="1" w:uiPriority="9" w:unhideWhenUsed="1" w:qFormat="1"/>
-    <w:lsdException w:name="heading 9" w:semiHidden="1" w:uiPriority="9" w:unhideWhenUsed="1" w:qFormat="1"/>
-    <w:lsdException w:name="index 1" w:semiHidden="1" w:unhideWhenUsed="1"/>
-    <w:lsdException w:name="index 2" w:semiHidden="1" w:unhideWhenUsed="1"/>
-    <w:lsdException w:name="index 3" w:semiHidden="1" w:unhideWhenUsed="1"/>
-    <w:lsdException w:name="index 4" w:semiHidden="1" w:unhideWhenUsed="1"/>
-    <w:lsdException w:name="index 5" w:semiHidden="1" w:unhideWhenUsed="1"/>
-    <w:lsdException w:name="index 6" w:semiHidden="1" w:unhideWhenUsed="1"/>
-    <w:lsdException w:name="index 7" w:semiHidden="1" w:unhideWhenUsed="1"/>
-    <w:lsdException w:name="index 8" w:semiHidden="1" w:unhideWhenUsed="1"/>
-    <w:lsdException w:name="index 9" w:semiHidden="1" w:unhideWhenUsed="1"/>
-    <w:lsdException w:name="toc 1" w:semiHidden="1" w:uiPriority="39" w:unhideWhenUsed="1"/>
-    <w:lsdException w:name="toc 2" w:semiHidden="1" w:uiPriority="39" w:unhideWhenUsed="1"/>
-    <w:lsdException w:name="toc 3" w:semiHidden="1" w:uiPriority="39" w:unhideWhenUsed="1"/>
-    <w:lsdException w:name="toc 4" w:semiHidden="1" w:uiPriority="39" w:unhideWhenUsed="1"/>
-    <w:lsdException w:name="toc 5" w:semiHidden="1" w:uiPriority="39" w:unhideWhenUsed="1"/>
-    <w:lsdException w:name="toc 6" w:semiHidden="1" w:uiPriority="39" w:unhideWhenUsed="1"/>
-    <w:lsdException w:name="toc 7" w:semiHidden="1" w:uiPriority="39" w:unhideWhenUsed="1"/>
-    <w:lsdException w:name="toc 8" w:semiHidden="1" w:uiPriority="39" w:unhideWhenUsed="1"/>
-    <w:lsdException w:name="toc 9" w:semiHidden="1" w:uiPriority="39" w:unhideWhenUsed="1"/>
-    <w:lsdException w:name="Normal Indent" w:semiHidden="1" w:unhideWhenUsed="1"/>
-    <w:lsdException w:name="footnote text" w:semiHidden="1" w:unhideWhenUsed="1"/>
-    <w:lsdException w:name="annotation text" w:semiHidden="1" w:unhideWhenUsed="1"/>
-    <w:lsdException w:name="header" w:semiHidden="1" w:unhideWhenUsed="1"/>
-    <w:lsdException w:name="footer" w:semiHidden="1" w:unhideWhenUsed="1"/>
-    <w:lsdException w:name="index heading" w:semiHidden="1" w:unhideWhenUsed="1"/>
-    <w:lsdException w:name="caption" w:semiHidden="1" w:uiPriority="35" w:unhideWhenUsed="1" w:qFormat="1"/>
-    <w:lsdException w:name="table of figures" w:semiHidden="1" w:unhideWhenUsed="1"/>
-    <w:lsdException w:name="envelope address" w:semiHidden="1" w:unhideWhenUsed="1"/>
-    <w:lsdException w:name="envelope return" w:semiHidden="1" w:unhideWhenUsed="1"/>
-    <w:lsdException w:name="footnote reference" w:semiHidden="1" w:unhideWhenUsed="1"/>
-    <w:lsdException w:name="annotation reference" w:semiHidden="1" w:unhideWhenUsed="1"/>
-    <w:lsdException w:name="line number" w:semiHidden="1" w:unhideWhenUsed="1"/>
-    <w:lsdException w:name="page number" w:semiHidden="1" w:unhideWhenUsed="1"/>
-    <w:lsdException w:name="endnote reference" w:semiHidden="1" w:unhideWhenUsed="1"/>
-    <w:lsdException w:name="endnote text" w:semiHidden="1" w:unhideWhenUsed="1"/>
-    <w:lsdException w:name="table of authorities" w:semiHidden="1" w:unhideWhenUsed="1"/>
-    <w:lsdException w:name="macro" w:semiHidden="1" w:unhideWhenUsed="1"/>
-    <w:lsdException w:name="toa heading" w:semiHidden="1" w:unhideWhenUsed="1"/>
-    <w:lsdException w:name="List" w:semiHidden="1" w:unhideWhenUsed="1"/>
-    <w:lsdException w:name="List Bullet" w:semiHidden="1" w:unhideWhenUsed="1"/>
-    <w:lsdException w:name="List Number" w:semiHidden="1" w:unhideWhenUsed="1"/>
-    <w:lsdException w:name="List 2" w:semiHidden="1" w:unhideWhenUsed="1"/>
-    <w:lsdException w:name="List 3" w:semiHidden="1" w:unhideWhenUsed="1"/>
-    <w:lsdException w:name="List 4" w:semiHidden="1" w:unhideWhenUsed="1"/>
-    <w:lsdException w:name="List 5" w:semiHidden="1" w:unhideWhenUsed="1"/>
-    <w:lsdException w:name="List Bullet 2" w:semiHidden="1" w:unhideWhenUsed="1"/>
-    <w:lsdException w:name="List Bullet 3" w:semiHidden="1" w:unhideWhenUsed="1"/>
-    <w:lsdException w:name="List Bullet 4" w:semiHidden="1" w:unhideWhenUsed="1"/>
-    <w:lsdException w:name="List Bullet 5" w:semiHidden="1" w:unhideWhenUsed="1"/>
-    <w:lsdException w:name="List Number 2" w:semiHidden="1" w:unhideWhenUsed="1"/>
-    <w:lsdException w:name="List Number 3" w:semiHidden="1" w:unhideWhenUsed="1"/>
-    <w:lsdException w:name="List Number 4" w:semiHidden="1" w:unhideWhenUsed="1"/>
-    <w:lsdException w:name="List Number 5" w:semiHidden="1" w:unhideWhenUsed="1"/>
-    <w:lsdException w:name="Title" w:uiPriority="10" w:qFormat="1"/>
-    <w:lsdException w:name="Closing" w:semiHidden="1" w:unhideWhenUsed="1"/>
-    <w:lsdException w:name="Signature" w:semiHidden="1" w:unhideWhenUsed="1"/>
-    <w:lsdException w:name="Default Paragraph Font" w:semiHidden="1" w:uiPriority="1" w:unhideWhenUsed="1"/>
-    <w:lsdException w:name="Body Text" w:semiHidden="1" w:unhideWhenUsed="1"/>
-    <w:lsdException w:name="Body Text Indent" w:semiHidden="1" w:unhideWhenUsed="1"/>
-    <w:lsdException w:name="List Continue" w:semiHidden="1" w:unhideWhenUsed="1"/>
-    <w:lsdException w:name="List Continue 2" w:semiHidden="1" w:unhideWhenUsed="1"/>
-    <w:lsdException w:name="List Continue 3" w:semiHidden="1" w:unhideWhenUsed="1"/>
-    <w:lsdException w:name="List Continue 4" w:semiHidden="1" w:unhideWhenUsed="1"/>
-    <w:lsdException w:name="List Continue 5" w:semiHidden="1" w:unhideWhenUsed="1"/>
-    <w:lsdException w:name="Message Header" w:semiHidden="1" w:unhideWhenUsed="1"/>
-    <w:lsdException w:name="Subtitle" w:uiPriority="11" w:qFormat="1"/>
-    <w:lsdException w:name="Salutation" w:semiHidden="1" w:unhideWhenUsed="1"/>
-    <w:lsdException w:name="Date" w:semiHidden="1" w:unhideWhenUsed="1"/>
-    <w:lsdException w:name="Body Text First Indent" w:semiHidden="1" w:unhideWhenUsed="1"/>
-    <w:lsdException w:name="Body Text First Indent 2" w:semiHidden="1" w:unhideWhenUsed="1"/>
-    <w:lsdException w:name="Note Heading" w:semiHidden="1" w:unhideWhenUsed="1"/>
-    <w:lsdException w:name="Body Text 2" w:semiHidden="1" w:unhideWhenUsed="1"/>
-    <w:lsdException w:name="Body Text 3" w:semiHidden="1" w:unhideWhenUsed="1"/>
-    <w:lsdException w:name="Body Text Indent 2" w:semiHidden="1" w:unhideWhenUsed="1"/>
-    <w:lsdException w:name="Body Text Indent 3" w:semiHidden="1" w:unhideWhenUsed="1"/>
-    <w:lsdException w:name="Block Text" w:semiHidden="1" w:unhideWhenUsed="1"/>
-    <w:lsdException w:name="Hyperlink" w:semiHidden="1" w:unhideWhenUsed="1"/>
-    <w:lsdException w:name="FollowedHyperlink" w:semiHidden="1" w:unhideWhenUsed="1"/>
-    <w:lsdException w:name="Strong" w:uiPriority="22" w:qFormat="1"/>
-    <w:lsdException w:name="Emphasis" w:uiPriority="20" w:qFormat="1"/>
-    <w:lsdException w:name="Document Map" w:semiHidden="1" w:unhideWhenUsed="1"/>
-    <w:lsdException w:name="Plain Text" w:semiHidden="1" w:unhideWhenUsed="1"/>
-    <w:lsdException w:name="E-mail Signature" w:semiHidden="1" w:unhideWhenUsed="1"/>
-    <w:lsdException w:name="HTML Top of Form" w:semiHidden="1" w:unhideWhenUsed="1"/>
-    <w:lsdException w:name="HTML Bottom of Form" w:semiHidden="1" w:unhideWhenUsed="1"/>
-    <w:lsdException w:name="Normal (Web)" w:semiHidden="1" w:unhideWhenUsed="1"/>
-    <w:lsdException w:name="HTML Acronym" w:semiHidden="1" w:unhideWhenUsed="1"/>
-    <w:lsdException w:name="HTML Address" w:semiHidden="1" w:unhideWhenUsed="1"/>
-    <w:lsdException w:name="HTML Cite" w:semiHidden="1" w:unhideWhenUsed="1"/>
-    <w:lsdException w:name="HTML Code" w:semiHidden="1" w:unhideWhenUsed="1"/>
-    <w:lsdException w:name="HTML Definition" w:semiHidden="1" w:unhideWhenUsed="1"/>
-    <w:lsdException w:name="HTML Keyboard" w:semiHidden="1" w:unhideWhenUsed="1"/>
-    <w:lsdException w:name="HTML Preformatted" w:semiHidden="1" w:unhideWhenUsed="1"/>
-    <w:lsdException w:name="HTML Sample" w:semiHidden="1" w:unhideWhenUsed="1"/>
-    <w:lsdException w:name="HTML Typewriter" w:semiHidden="1" w:unhideWhenUsed="1"/>
-    <w:lsdException w:name="HTML Variable" w:semiHidden="1" w:unhideWhenUsed="1"/>
-    <w:lsdException w:name="Normal Table" w:semiHidden="1" w:unhideWhenUsed="1"/>
-    <w:lsdException w:name="annotation subject" w:semiHidden="1" w:unhideWhenUsed="1"/>
-    <w:lsdException w:name="No List" w:semiHidden="1" w:unhideWhenUsed="1"/>
-    <w:lsdException w:name="Outline List 1" w:semiHidden="1" w:unhideWhenUsed="1"/>
-    <w:lsdException w:name="Outline List 2" w:semiHidden="1" w:unhideWhenUsed="1"/>
-    <w:lsdException w:name="Outline List 3" w:semiHidden="1" w:unhideWhenUsed="1"/>
-    <w:lsdException w:name="Table Simple 1" w:semiHidden="1" w:unhideWhenUsed="1"/>
-    <w:lsdException w:name="Table Simple 2" w:semiHidden="1" w:unhideWhenUsed="1"/>
-    <w:lsdException w:name="Table Simple 3" w:semiHidden="1" w:unhideWhenUsed="1"/>
-    <w:lsdException w:name="Table Classic 1" w:semiHidden="1" w:unhideWhenUsed="1"/>
-    <w:lsdException w:name="Table Classic 2" w:semiHidden="1" w:unhideWhenUsed="1"/>
-    <w:lsdException w:name="Table Classic 3" w:semiHidden="1" w:unhideWhenUsed="1"/>
-    <w:lsdException w:name="Table Classic 4" w:semiHidden="1" w:unhideWhenUsed="1"/>
-    <w:lsdException w:name="Table Colorful 1" w:semiHidden="1" w:unhideWhenUsed="1"/>
-    <w:lsdException w:name="Table Colorful 2" w:semiHidden="1" w:unhideWhenUsed="1"/>
-    <w:lsdException w:name="Table Colorful 3" w:semiHidden="1" w:unhideWhenUsed="1"/>
-    <w:lsdException w:name="Table Columns 1" w:semiHidden="1" w:unhideWhenUsed="1"/>
-    <w:lsdException w:name="Table Columns 2" w:semiHidden="1" w:unhideWhenUsed="1"/>
-    <w:lsdException w:name="Table Columns 3" w:semiHidden="1" w:unhideWhenUsed="1"/>
-    <w:lsdException w:name="Table Columns 4" w:semiHidden="1" w:unhideWhenUsed="1"/>
-    <w:lsdException w:name="Table Columns 5" w:semiHidden="1" w:unhideWhenUsed="1"/>
-    <w:lsdException w:name="Table Grid 1" w:semiHidden="1" w:unhideWhenUsed="1"/>
-    <w:lsdException w:name="Table Grid 2" w:semiHidden="1" w:unhideWhenUsed="1"/>
-    <w:lsdException w:name="Table Grid 3" w:semiHidden="1" w:unhideWhenUsed="1"/>
-    <w:lsdException w:name="Table Grid 4" w:semiHidden="1" w:unhideWhenUsed="1"/>
-    <w:lsdException w:name="Table Grid 5" w:semiHidden="1" w:unhideWhenUsed="1"/>
-    <w:lsdException w:name="Table Grid 6" w:semiHidden="1" w:unhideWhenUsed="1"/>
-    <w:lsdException w:name="Table Grid 7" w:semiHidden="1" w:unhideWhenUsed="1"/>
-    <w:lsdException w:name="Table Grid 8" w:semiHidden="1" w:unhideWhenUsed="1"/>
-    <w:lsdException w:name="Table List 1" w:semiHidden="1" w:unhideWhenUsed="1"/>
-    <w:lsdException w:name="Table List 2" w:semiHidden="1" w:unhideWhenUsed="1"/>
-    <w:lsdException w:name="Table List 3" w:semiHidden="1" w:unhideWhenUsed="1"/>
-    <w:lsdException w:name="Table List 4" w:semiHidden="1" w:unhideWhenUsed="1"/>
-    <w:lsdException w:name="Table List 5" w:semiHidden="1" w:unhideWhenUsed="1"/>
-    <w:lsdException w:name="Table List 6" w:semiHidden="1" w:unhideWhenUsed="1"/>
-    <w:lsdException w:name="Table List 7" w:semiHidden="1" w:unhideWhenUsed="1"/>
-    <w:lsdException w:name="Table List 8" w:semiHidden="1" w:unhideWhenUsed="1"/>
-    <w:lsdException w:name="Table 3D effects 1" w:semiHidden="1" w:unhideWhenUsed="1"/>
-    <w:lsdException w:name="Table 3D effects 2" w:semiHidden="1" w:unhideWhenUsed="1"/>
-    <w:lsdException w:name="Table 3D effects 3" w:semiHidden="1" w:unhideWhenUsed="1"/>
-    <w:lsdException w:name="Table Contemporary" w:semiHidden="1" w:unhideWhenUsed="1"/>
-    <w:lsdException w:name="Table Elegant" w:semiHidden="1" w:unhideWhenUsed="1"/>
-    <w:lsdException w:name="Table Professional" w:semiHidden="1" w:unhideWhenUsed="1"/>
-    <w:lsdException w:name="Table Subtle 1" w:semiHidden="1" w:unhideWhenUsed="1"/>
-    <w:lsdException w:name="Table Subtle 2" w:semiHidden="1" w:unhideWhenUsed="1"/>
-    <w:lsdException w:name="Table Web 1" w:semiHidden="1" w:unhideWhenUsed="1"/>
-    <w:lsdException w:name="Table Web 2" w:semiHidden="1" w:unhideWhenUsed="1"/>
-    <w:lsdException w:name="Table Web 3" w:semiHidden="1" w:unhideWhenUsed="1"/>
-    <w:lsdException w:name="Balloon Text" w:semiHidden="1" w:unhideWhenUsed="1"/>
-    <w:lsdException w:name="Table Grid" w:uiPriority="39"/>
-    <w:lsdException w:name="Table Theme" w:semiHidden="1" w:unhideWhenUsed="1"/>
-    <w:lsdException w:name="Placeholder Text" w:semiHidden="1"/>
-    <w:lsdException w:name="No Spacing" w:uiPriority="1" w:qFormat="1"/>
-    <w:lsdException w:name="Light Shading" w:uiPriority="60"/>
-    <w:lsdException w:name="Light List" w:uiPriority="61"/>
-    <w:lsdException w:name="Light Grid" w:uiPriority="62"/>
-    <w:lsdException w:name="Medium Shading 1" w:uiPriority="63"/>
-    <w:lsdException w:name="Medium Shading 2" w:uiPriority="64"/>
-    <w:lsdException w:name="Medium List 1" w:uiPriority="65"/>
-    <w:lsdException w:name="Medium List 2" w:uiPriority="66"/>
-    <w:lsdException w:name="Medium Grid 1" w:uiPriority="67"/>
-    <w:lsdException w:name="Medium Grid 2" w:uiPriority="68"/>
-    <w:lsdException w:name="Medium Grid 3" w:uiPriority="69"/>
-    <w:lsdException w:name="Dark List" w:uiPriority="70"/>
-    <w:lsdException w:name="Colorful Shading" w:uiPriority="71"/>
-    <w:lsdException w:name="Colorful List" w:uiPriority="72"/>
-    <w:lsdException w:name="Colorful Grid" w:uiPriority="73"/>
-    <w:lsdException w:name="Light Shading Accent 1" w:uiPriority="60"/>
-    <w:lsdException w:name="Light List Accent 1" w:uiPriority="61"/>
-    <w:lsdException w:name="Light Grid Accent 1" w:uiPriority="62"/>
-    <w:lsdException w:name="Medium Shading 1 Accent 1" w:uiPriority="63"/>
-    <w:lsdException w:name="Medium Shading 2 Accent 1" w:uiPriority="64"/>
-    <w:lsdException w:name="Medium List 1 Accent 1" w:uiPriority="65"/>
-    <w:lsdException w:name="Revision" w:semiHidden="1"/>
-    <w:lsdException w:name="List Paragraph" w:uiPriority="34" w:qFormat="1"/>
-    <w:lsdException w:name="Quote" w:uiPriority="29" w:qFormat="1"/>
-    <w:lsdException w:name="Intense Quote" w:uiPriority="30" w:qFormat="1"/>
-    <w:lsdException w:name="Medium List 2 Accent 1" w:uiPriority="66"/>
-    <w:lsdException w:name="Medium Grid 1 Accent 1" w:uiPriority="67"/>
-    <w:lsdException w:name="Medium Grid 2 Accent 1" w:uiPriority="68"/>
-    <w:lsdException w:name="Medium Grid 3 Accent 1" w:uiPriority="69"/>
-    <w:lsdException w:name="Dark List Accent 1" w:uiPriority="70"/>
-    <w:lsdException w:name="Colorful Shading Accent 1" w:uiPriority="71"/>
-    <w:lsdException w:name="Colorful List Accent 1" w:uiPriority="72"/>
-    <w:lsdException w:name="Colorful Grid Accent 1" w:uiPriority="73"/>
-    <w:lsdException w:name="Light Shading Accent 2" w:uiPriority="60"/>
-    <w:lsdException w:name="Light List Accent 2" w:uiPriority="61"/>
-    <w:lsdException w:name="Light Grid Accent 2" w:uiPriority="62"/>
-    <w:lsdException w:name="Medium Shading 1 Accent 2" w:uiPriority="63"/>
-    <w:lsdException w:name="Medium Shading 2 Accent 2" w:uiPriority="64"/>
-    <w:lsdException w:name="Medium List 1 Accent 2" w:uiPriority="65"/>
-    <w:lsdException w:name="Medium List 2 Accent 2" w:uiPriority="66"/>
-    <w:lsdException w:name="Medium Grid 1 Accent 2" w:uiPriority="67"/>
-    <w:lsdException w:name="Medium Grid 2 Accent 2" w:uiPriority="68"/>
-    <w:lsdException w:name="Medium Grid 3 Accent 2" w:uiPriority="69"/>
-    <w:lsdException w:name="Dark List Accent 2" w:uiPriority="70"/>
-    <w:lsdException w:name="Colorful Shading Accent 2" w:uiPriority="71"/>
-    <w:lsdException w:name="Colorful List Accent 2" w:uiPriority="72"/>
-    <w:lsdException w:name="Colorful Grid Accent 2" w:uiPriority="73"/>
-    <w:lsdException w:name="Light Shading Accent 3" w:uiPriority="60"/>
-    <w:lsdException w:name="Light List Accent 3" w:uiPriority="61"/>
-    <w:lsdException w:name="Light Grid Accent 3" w:uiPriority="62"/>
-    <w:lsdException w:name="Medium Shading 1 Accent 3" w:uiPriority="63"/>
-    <w:lsdException w:name="Medium Shading 2 Accent 3" w:uiPriority="64"/>
-    <w:lsdException w:name="Medium List 1 Accent 3" w:uiPriority="65"/>
-    <w:lsdException w:name="Medium List 2 Accent 3" w:uiPriority="66"/>
-    <w:lsdException w:name="Medium Grid 1 Accent 3" w:uiPriority="67"/>
-    <w:lsdException w:name="Medium Grid 2 Accent 3" w:uiPriority="68"/>
-    <w:lsdException w:name="Medium Grid 3 Accent 3" w:uiPriority="69"/>
-    <w:lsdException w:name="Dark List Accent 3" w:uiPriority="70"/>
-    <w:lsdException w:name="Colorful Shading Accent 3" w:uiPriority="71"/>
-    <w:lsdException w:name="Colorful List Accent 3" w:uiPriority="72"/>
-    <w:lsdException w:name="Colorful Grid Accent 3" w:uiPriority="73"/>
-    <w:lsdException w:name="Light Shading Accent 4" w:uiPriority="60"/>
-    <w:lsdException w:name="Light List Accent 4" w:uiPriority="61"/>
-    <w:lsdException w:name="Light Grid Accent 4" w:uiPriority="62"/>
-    <w:lsdException w:name="Medium Shading 1 Accent 4" w:uiPriority="63"/>
-    <w:lsdException w:name="Medium Shading 2 Accent 4" w:uiPriority="64"/>
-    <w:lsdException w:name="Medium List 1 Accent 4" w:uiPriority="65"/>
-    <w:lsdException w:name="Medium List 2 Accent 4" w:uiPriority="66"/>
-    <w:lsdException w:name="Medium Grid 1 Accent 4" w:uiPriority="67"/>
-    <w:lsdException w:name="Medium Grid 2 Accent 4" w:uiPriority="68"/>
-    <w:lsdException w:name="Medium Grid 3 Accent 4" w:uiPriority="69"/>
-    <w:lsdException w:name="Dark List Accent 4" w:uiPriority="70"/>
-    <w:lsdException w:name="Colorful Shading Accent 4" w:uiPriority="71"/>
-    <w:lsdException w:name="Colorful List Accent 4" w:uiPriority="72"/>
-    <w:lsdException w:name="Colorful Grid Accent 4" w:uiPriority="73"/>
-    <w:lsdException w:name="Light Shading Accent 5" w:uiPriority="60"/>
-    <w:lsdException w:name="Light List Accent 5" w:uiPriority="61"/>
-    <w:lsdException w:name="Light Grid Accent 5" w:uiPriority="62"/>
-    <w:lsdException w:name="Medium Shading 1 Accent 5" w:uiPriority="63"/>
-    <w:lsdException w:name="Medium Shading 2 Accent 5" w:uiPriority="64"/>
-    <w:lsdException w:name="Medium List 1 Accent 5" w:uiPriority="65"/>
-    <w:lsdException w:name="Medium List 2 Accent 5" w:uiPriority="66"/>
-    <w:lsdException w:name="Medium Grid 1 Accent 5" w:uiPriority="67"/>
-    <w:lsdException w:name="Medium Grid 2 Accent 5" w:uiPriority="68"/>
-    <w:lsdException w:name="Medium Grid 3 Accent 5" w:uiPriority="69"/>
-    <w:lsdException w:name="Dark List Accent 5" w:uiPriority="70"/>
-    <w:lsdException w:name="Colorful Shading Accent 5" w:uiPriority="71"/>
-    <w:lsdException w:name="Colorful List Accent 5" w:uiPriority="72"/>
-    <w:lsdException w:name="Colorful Grid Accent 5" w:uiPriority="73"/>
-    <w:lsdException w:name="Light Shading Accent 6" w:uiPriority="60"/>
-    <w:lsdException w:name="Light List Accent 6" w:uiPriority="61"/>
-    <w:lsdException w:name="Light Grid Accent 6" w:uiPriority="62"/>
-    <w:lsdException w:name="Medium Shading 1 Accent 6" w:uiPriority="63"/>
-    <w:lsdException w:name="Medium Shading 2 Accent 6" w:uiPriority="64"/>
-    <w:lsdException w:name="Medium List 1 Accent 6" w:uiPriority="65"/>
-    <w:lsdException w:name="Medium List 2 Accent 6" w:uiPriority="66"/>
-    <w:lsdException w:name="Medium Grid 1 Accent 6" w:uiPriority="67"/>
-    <w:lsdException w:name="Medium Grid 2 Accent 6" w:uiPriority="68"/>
-    <w:lsdException w:name="Medium Grid 3 Accent 6" w:uiPriority="69"/>
-    <w:lsdException w:name="Dark List Accent 6" w:uiPriority="70"/>
-    <w:lsdException w:name="Colorful Shading Accent 6" w:uiPriority="71"/>
-    <w:lsdException w:name="Colorful List Accent 6" w:uiPriority="72"/>
-    <w:lsdException w:name="Colorful Grid Accent 6" w:uiPriority="73"/>
-    <w:lsdException w:name="Subtle Emphasis" w:uiPriority="19" w:qFormat="1"/>
-    <w:lsdException w:name="Intense Emphasis" w:uiPriority="21" w:qFormat="1"/>
-    <w:lsdException w:name="Subtle Reference" w:uiPriority="31" w:qFormat="1"/>
-    <w:lsdException w:name="Intense Reference" w:uiPriority="32" w:qFormat="1"/>
-    <w:lsdException w:name="Book Title" w:uiPriority="33" w:qFormat="1"/>
-    <w:lsdException w:name="Bibliography" w:semiHidden="1" w:uiPriority="37" w:unhideWhenUsed="1"/>
-    <w:lsdException w:name="TOC Heading" w:semiHidden="1" w:uiPriority="39" w:unhideWhenUsed="1" w:qFormat="1"/>
-    <w:lsdException w:name="Plain Table 1" w:uiPriority="41"/>
-    <w:lsdException w:name="Plain Table 2" w:uiPriority="42"/>
-    <w:lsdException w:name="Plain Table 3" w:uiPriority="43"/>
-    <w:lsdException w:name="Plain Table 4" w:uiPriority="44"/>
-    <w:lsdException w:name="Plain Table 5" w:uiPriority="45"/>
-    <w:lsdException w:name="Grid Table Light" w:uiPriority="40"/>
-    <w:lsdException w:name="Grid Table 1 Light" w:uiPriority="46"/>
-    <w:lsdException w:name="Grid Table 2" w:uiPriority="47"/>
-    <w:lsdException w:name="Grid Table 3" w:uiPriority="48"/>
-    <w:lsdException w:name="Grid Table 4" w:uiPriority="49"/>
-    <w:lsdException w:name="Grid Table 5 Dark" w:uiPriority="50"/>
-    <w:lsdException w:name="Grid Table 6 Colorful" w:uiPriority="51"/>
-    <w:lsdException w:name="Grid Table 7 Colorful" w:uiPriority="52"/>
-    <w:lsdException w:name="Grid Table 1 Light Accent 1" w:uiPriority="46"/>
-    <w:lsdException w:name="Grid Table 2 Accent 1" w:uiPriority="47"/>
-    <w:lsdException w:name="Grid Table 3 Accent 1" w:uiPriority="48"/>
-    <w:lsdException w:name="Grid Table 4 Accent 1" w:uiPriority="49"/>
-    <w:lsdException w:name="Grid Table 5 Dark Accent 1" w:uiPriority="50"/>
-    <w:lsdException w:name="Grid Table 6 Colorful Accent 1" w:uiPriority="51"/>
-    <w:lsdException w:name="Grid Table 7 Colorful Accent 1" w:uiPriority="52"/>
-    <w:lsdException w:name="Grid Table 1 Light Accent 2" w:uiPriority="46"/>
-    <w:lsdException w:name="Grid Table 2 Accent 2" w:uiPriority="47"/>
-    <w:lsdException w:name="Grid Table 3 Accent 2" w:uiPriority="48"/>
-    <w:lsdException w:name="Grid Table 4 Accent 2" w:uiPriority="49"/>
-    <w:lsdException w:name="Grid Table 5 Dark Accent 2" w:uiPriority="50"/>
-    <w:lsdException w:name="Grid Table 6 Colorful Accent 2" w:uiPriority="51"/>
-    <w:lsdException w:name="Grid Table 7 Colorful Accent 2" w:uiPriority="52"/>
-    <w:lsdException w:name="Grid Table 1 Light Accent 3" w:uiPriority="46"/>
-    <w:lsdException w:name="Grid Table 2 Accent 3" w:uiPriority="47"/>
-    <w:lsdException w:name="Grid Table 3 Accent 3" w:uiPriority="48"/>
-    <w:lsdException w:name="Grid Table 4 Accent 3" w:uiPriority="49"/>
-    <w:lsdException w:name="Grid Table 5 Dark Accent 3" w:uiPriority="50"/>
-    <w:lsdException w:name="Grid Table 6 Colorful Accent 3" w:uiPriority="51"/>
-    <w:lsdException w:name="Grid Table 7 Colorful Accent 3" w:uiPriority="52"/>
-    <w:lsdException w:name="Grid Table 1 Light Accent 4" w:uiPriority="46"/>
-    <w:lsdException w:name="Grid Table 2 Accent 4" w:uiPriority="47"/>
-    <w:lsdException w:name="Grid Table 3 Accent 4" w:uiPriority="48"/>
-    <w:lsdException w:name="Grid Table 4 Accent 4" w:uiPriority="49"/>
-    <w:lsdException w:name="Grid Table 5 Dark Accent 4" w:uiPriority="50"/>
-    <w:lsdException w:name="Grid Table 6 Colorful Accent 4" w:uiPriority="51"/>
-    <w:lsdException w:name="Grid Table 7 Colorful Accent 4" w:uiPriority="52"/>
-    <w:lsdException w:name="Grid Table 1 Light Accent 5" w:uiPriority="46"/>
-    <w:lsdException w:name="Grid Table 2 Accent 5" w:uiPriority="47"/>
-    <w:lsdException w:name="Grid Table 3 Accent 5" w:uiPriority="48"/>
-    <w:lsdException w:name="Grid Table 4 Accent 5" w:uiPriority="49"/>
-    <w:lsdException w:name="Grid Table 5 Dark Accent 5" w:uiPriority="50"/>
-    <w:lsdException w:name="Grid Table 6 Colorful Accent 5" w:uiPriority="51"/>
-    <w:lsdException w:name="Grid Table 7 Colorful Accent 5" w:uiPriority="52"/>
-    <w:lsdException w:name="Grid Table 1 Light Accent 6" w:uiPriority="46"/>
-    <w:lsdException w:name="Grid Table 2 Accent 6" w:uiPriority="47"/>
-    <w:lsdException w:name="Grid Table 3 Accent 6" w:uiPriority="48"/>
-    <w:lsdException w:name="Grid Table 4 Accent 6" w:uiPriority="49"/>
-    <w:lsdException w:name="Grid Table 5 Dark Accent 6" w:uiPriority="50"/>
-    <w:lsdException w:name="Grid Table 6 Colorful Accent 6" w:uiPriority="51"/>
-    <w:lsdException w:name="Grid Table 7 Colorful Accent 6" w:uiPriority="52"/>
-    <w:lsdException w:name="List Table 1 Light" w:uiPriority="46"/>
-    <w:lsdException w:name="List Table 2" w:uiPriority="47"/>
-    <w:lsdException w:name="List Table 3" w:uiPriority="48"/>
-    <w:lsdException w:name="List Table 4" w:uiPriority="49"/>
-    <w:lsdException w:name="List Table 5 Dark" w:uiPriority="50"/>
-    <w:lsdException w:name="List Table 6 Colorful" w:uiPriority="51"/>
-    <w:lsdException w:name="List Table 7 Colorful" w:uiPriority="52"/>
-    <w:lsdException w:name="List Table 1 Light Accent 1" w:uiPriority="46"/>
-    <w:lsdException w:name="List Table 2 Accent 1" w:uiPriority="47"/>
-    <w:lsdException w:name="List Table 3 Accent 1" w:uiPriority="48"/>
-    <w:lsdException w:name="List Table 4 Accent 1" w:uiPriority="49"/>
-    <w:lsdException w:name="List Table 5 Dark Accent 1" w:uiPriority="50"/>
-    <w:lsdException w:name="List Table 6 Colorful Accent 1" w:uiPriority="51"/>
-    <w:lsdException w:name="List Table 7 Colorful Accent 1" w:uiPriority="52"/>
-    <w:lsdException w:name="List Table 1 Light Accent 2" w:uiPriority="46"/>
-    <w:lsdException w:name="List Table 2 Accent 2" w:uiPriority="47"/>
-    <w:lsdException w:name="List Table 3 Accent 2" w:uiPriority="48"/>
-    <w:lsdException w:name="List Table 4 Accent 2" w:uiPriority="49"/>
-    <w:lsdException w:name="List Table 5 Dark Accent 2" w:uiPriority="50"/>
-    <w:lsdException w:name="List Table 6 Colorful Accent 2" w:uiPriority="51"/>
-    <w:lsdException w:name="List Table 7 Colorful Accent 2" w:uiPriority="52"/>
-    <w:lsdException w:name="List Table 1 Light Accent 3" w:uiPriority="46"/>
-    <w:lsdException w:name="List Table 2 Accent 3" w:uiPriority="47"/>
-    <w:lsdException w:name="List Table 3 Accent 3" w:uiPriority="48"/>
-    <w:lsdException w:name="List Table 4 Accent 3" w:uiPriority="49"/>
-    <w:lsdException w:name="List Table 5 Dark Accent 3" w:uiPriority="50"/>
-    <w:lsdException w:name="List Table 6 Colorful Accent 3" w:uiPriority="51"/>
-    <w:lsdException w:name="List Table 7 Colorful Accent 3" w:uiPriority="52"/>
-    <w:lsdException w:name="List Table 1 Light Accent 4" w:uiPriority="46"/>
-    <w:lsdException w:name="List Table 2 Accent 4" w:uiPriority="47"/>
-    <w:lsdException w:name="List Table 3 Accent 4" w:uiPriority="48"/>
-    <w:lsdException w:name="List Table 4 Accent 4" w:uiPriority="49"/>
-    <w:lsdException w:name="List Table 5 Dark Accent 4" w:uiPriority="50"/>
-    <w:lsdException w:name="List Table 6 Colorful Accent 4" w:uiPriority="51"/>
-    <w:lsdException w:name="List Table 7 Colorful Accent 4" w:uiPriority="52"/>
-    <w:lsdException w:name="List Table 1 Light Accent 5" w:uiPriority="46"/>
-    <w:lsdException w:name="List Table 2 Accent 5" w:uiPriority="47"/>
-    <w:lsdException w:name="List Table 3 Accent 5" w:uiPriority="48"/>
-    <w:lsdException w:name="List Table 4 Accent 5" w:uiPriority="49"/>
-    <w:lsdException w:name="List Table 5 Dark Accent 5" w:uiPriority="50"/>
-    <w:lsdException w:name="List Table 6 Colorful Accent 5" w:uiPriority="51"/>
-    <w:lsdException w:name="List Table 7 Colorful Accent 5" w:uiPriority="52"/>
-    <w:lsdException w:name="List Table 1 Light Accent 6" w:uiPriority="46"/>
-    <w:lsdException w:name="List Table 2 Accent 6" w:uiPriority="47"/>
-    <w:lsdException w:name="List Table 3 Accent 6" w:uiPriority="48"/>
-    <w:lsdException w:name="List Table 4 Accent 6" w:uiPriority="49"/>
-    <w:lsdException w:name="List Table 5 Dark Accent 6" w:uiPriority="50"/>
-    <w:lsdException w:name="List Table 6 Colorful Accent 6" w:uiPriority="51"/>
-    <w:lsdException w:name="List Table 7 Colorful Accent 6" w:uiPriority="52"/>
-    <w:lsdException w:name="Mention" w:semiHidden="1" w:unhideWhenUsed="1"/>
-    <w:lsdException w:name="Smart Hyperlink" w:semiHidden="1" w:unhideWhenUsed="1"/>
-    <w:lsdException w:name="Hashtag" w:semiHidden="1" w:unhideWhenUsed="1"/>
-    <w:lsdException w:name="Unresolved Mention" w:semiHidden="1" w:unhideWhenUsed="1"/>
+  <w:latentStyles w:defLockedState="0" w:defUIPriority="99" w:defSemiHidden="1" w:defUnhideWhenUsed="1" w:defQFormat="0" w:count="276">
+    <w:lsdException w:name="Normal" w:semiHidden="0" w:uiPriority="0" w:unhideWhenUsed="0" w:qFormat="1"/>
+    <w:lsdException w:name="heading 1" w:semiHidden="0" w:uiPriority="9" w:unhideWhenUsed="0" w:qFormat="1"/>
+    <w:lsdException w:name="heading 2" w:uiPriority="9" w:qFormat="1"/>
+    <w:lsdException w:name="heading 3" w:uiPriority="9" w:qFormat="1"/>
+    <w:lsdException w:name="heading 4" w:uiPriority="9" w:qFormat="1"/>
+    <w:lsdException w:name="heading 5" w:uiPriority="9" w:qFormat="1"/>
+    <w:lsdException w:name="heading 6" w:uiPriority="9" w:qFormat="1"/>
+    <w:lsdException w:name="heading 7" w:uiPriority="9" w:qFormat="1"/>
+    <w:lsdException w:name="heading 8" w:uiPriority="9" w:qFormat="1"/>
+    <w:lsdException w:name="heading 9" w:uiPriority="9" w:qFormat="1"/>
+    <w:lsdException w:name="toc 1" w:uiPriority="39"/>
+    <w:lsdException w:name="toc 2" w:uiPriority="39"/>
+    <w:lsdException w:name="toc 3" w:uiPriority="39"/>
+    <w:lsdException w:name="toc 4" w:uiPriority="39"/>
+    <w:lsdException w:name="toc 5" w:uiPriority="39"/>
+    <w:lsdException w:name="toc 6" w:uiPriority="39"/>
+    <w:lsdException w:name="toc 7" w:uiPriority="39"/>
+    <w:lsdException w:name="toc 8" w:uiPriority="39"/>
+    <w:lsdException w:name="toc 9" w:uiPriority="39"/>
+    <w:lsdException w:name="caption" w:uiPriority="35" w:qFormat="1"/>
+    <w:lsdException w:name="Title" w:semiHidden="0" w:uiPriority="10" w:unhideWhenUsed="0" w:qFormat="1"/>
+    <w:lsdException w:name="Default Paragraph Font" w:uiPriority="1"/>
+    <w:lsdException w:name="Subtitle" w:semiHidden="0" w:uiPriority="11" w:unhideWhenUsed="0" w:qFormat="1"/>
+    <w:lsdException w:name="Strong" w:semiHidden="0" w:uiPriority="22" w:unhideWhenUsed="0" w:qFormat="1"/>
+    <w:lsdException w:name="Emphasis" w:semiHidden="0" w:uiPriority="20" w:unhideWhenUsed="0" w:qFormat="1"/>
+    <w:lsdException w:name="Table Grid" w:semiHidden="0" w:uiPriority="39" w:unhideWhenUsed="0"/>
+    <w:lsdException w:name="Note Level 1" w:semiHidden="0" w:unhideWhenUsed="0"/>
+    <w:lsdException w:name="Note Level 2" w:semiHidden="0" w:unhideWhenUsed="0"/>
+    <w:lsdException w:name="Note Level 3" w:semiHidden="0" w:unhideWhenUsed="0"/>
+    <w:lsdException w:name="Note Level 4" w:semiHidden="0" w:unhideWhenUsed="0"/>
+    <w:lsdException w:name="Note Level 5" w:semiHidden="0" w:unhideWhenUsed="0"/>
+    <w:lsdException w:name="Note Level 6" w:semiHidden="0" w:unhideWhenUsed="0"/>
+    <w:lsdException w:name="Note Level 7" w:semiHidden="0" w:unhideWhenUsed="0"/>
+    <w:lsdException w:name="Note Level 8" w:semiHidden="0" w:unhideWhenUsed="0"/>
+    <w:lsdException w:name="Note Level 9" w:semiHidden="0" w:unhideWhenUsed="0"/>
+    <w:lsdException w:name="Placeholder Text" w:unhideWhenUsed="0"/>
+    <w:lsdException w:name="No Spacing" w:semiHidden="0" w:uiPriority="1" w:unhideWhenUsed="0" w:qFormat="1"/>
+    <w:lsdException w:name="Light Shading" w:semiHidden="0" w:uiPriority="60" w:unhideWhenUsed="0"/>
+    <w:lsdException w:name="Light List" w:semiHidden="0" w:uiPriority="61" w:unhideWhenUsed="0"/>
+    <w:lsdException w:name="Light Grid" w:semiHidden="0" w:uiPriority="62" w:unhideWhenUsed="0"/>
+    <w:lsdException w:name="Medium Shading 1" w:semiHidden="0" w:uiPriority="63" w:unhideWhenUsed="0"/>
+    <w:lsdException w:name="Medium Shading 2" w:semiHidden="0" w:uiPriority="64" w:unhideWhenUsed="0"/>
+    <w:lsdException w:name="Medium List 1" w:semiHidden="0" w:uiPriority="65" w:unhideWhenUsed="0"/>
+    <w:lsdException w:name="Medium List 2" w:semiHidden="0" w:uiPriority="66" w:unhideWhenUsed="0"/>
+    <w:lsdException w:name="Medium Grid 1" w:semiHidden="0" w:uiPriority="67" w:unhideWhenUsed="0"/>
+    <w:lsdException w:name="Medium Grid 2" w:semiHidden="0" w:uiPriority="68" w:unhideWhenUsed="0"/>
+    <w:lsdException w:name="Medium Grid 3" w:semiHidden="0" w:uiPriority="69" w:unhideWhenUsed="0"/>
+    <w:lsdException w:name="Dark List" w:semiHidden="0" w:uiPriority="70" w:unhideWhenUsed="0"/>
+    <w:lsdException w:name="Colorful Shading" w:semiHidden="0" w:uiPriority="71" w:unhideWhenUsed="0"/>
+    <w:lsdException w:name="Colorful List" w:semiHidden="0" w:uiPriority="72" w:unhideWhenUsed="0"/>
+    <w:lsdException w:name="Colorful Grid" w:semiHidden="0" w:uiPriority="73" w:unhideWhenUsed="0"/>
+    <w:lsdException w:name="Light Shading Accent 1" w:semiHidden="0" w:uiPriority="60" w:unhideWhenUsed="0"/>
+    <w:lsdException w:name="Light List Accent 1" w:semiHidden="0" w:uiPriority="61" w:unhideWhenUsed="0"/>
+    <w:lsdException w:name="Light Grid Accent 1" w:semiHidden="0" w:uiPriority="62" w:unhideWhenUsed="0"/>
+    <w:lsdException w:name="Medium Shading 1 Accent 1" w:semiHidden="0" w:uiPriority="63" w:unhideWhenUsed="0"/>
+    <w:lsdException w:name="Medium Shading 2 Accent 1" w:semiHidden="0" w:uiPriority="64" w:unhideWhenUsed="0"/>
+    <w:lsdException w:name="Medium List 1 Accent 1" w:semiHidden="0" w:uiPriority="65" w:unhideWhenUsed="0"/>
+    <w:lsdException w:name="Revision" w:unhideWhenUsed="0"/>
+    <w:lsdException w:name="List Paragraph" w:semiHidden="0" w:uiPriority="34" w:unhideWhenUsed="0" w:qFormat="1"/>
+    <w:lsdException w:name="Quote" w:semiHidden="0" w:uiPriority="29" w:unhideWhenUsed="0" w:qFormat="1"/>
+    <w:lsdException w:name="Intense Quote" w:semiHidden="0" w:uiPriority="30" w:unhideWhenUsed="0" w:qFormat="1"/>
+    <w:lsdException w:name="Medium List 2 Accent 1" w:semiHidden="0" w:uiPriority="66" w:unhideWhenUsed="0"/>
+    <w:lsdException w:name="Medium Grid 1 Accent 1" w:semiHidden="0" w:uiPriority="67" w:unhideWhenUsed="0"/>
+    <w:lsdException w:name="Medium Grid 2 Accent 1" w:semiHidden="0" w:uiPriority="68" w:unhideWhenUsed="0"/>
+    <w:lsdException w:name="Medium Grid 3 Accent 1" w:semiHidden="0" w:uiPriority="69" w:unhideWhenUsed="0"/>
+    <w:lsdException w:name="Dark List Accent 1" w:semiHidden="0" w:uiPriority="70" w:unhideWhenUsed="0"/>
+    <w:lsdException w:name="Colorful Shading Accent 1" w:semiHidden="0" w:uiPriority="71" w:unhideWhenUsed="0"/>
+    <w:lsdException w:name="Colorful List Accent 1" w:semiHidden="0" w:uiPriority="72" w:unhideWhenUsed="0"/>
+    <w:lsdException w:name="Colorful Grid Accent 1" w:semiHidden="0" w:uiPriority="73" w:unhideWhenUsed="0"/>
+    <w:lsdException w:name="Light Shading Accent 2" w:semiHidden="0" w:uiPriority="60" w:unhideWhenUsed="0"/>
+    <w:lsdException w:name="Light List Accent 2" w:semiHidden="0" w:uiPriority="61" w:unhideWhenUsed="0"/>
+    <w:lsdException w:name="Light Grid Accent 2" w:semiHidden="0" w:uiPriority="62" w:unhideWhenUsed="0"/>
+    <w:lsdException w:name="Medium Shading 1 Accent 2" w:semiHidden="0" w:uiPriority="63" w:unhideWhenUsed="0"/>
+    <w:lsdException w:name="Medium Shading 2 Accent 2" w:semiHidden="0" w:uiPriority="64" w:unhideWhenUsed="0"/>
+    <w:lsdException w:name="Medium List 1 Accent 2" w:semiHidden="0" w:uiPriority="65" w:unhideWhenUsed="0"/>
+    <w:lsdException w:name="Medium List 2 Accent 2" w:semiHidden="0" w:uiPriority="66" w:unhideWhenUsed="0"/>
+    <w:lsdException w:name="Medium Grid 1 Accent 2" w:semiHidden="0" w:uiPriority="67" w:unhideWhenUsed="0"/>
+    <w:lsdException w:name="Medium Grid 2 Accent 2" w:semiHidden="0" w:uiPriority="68" w:unhideWhenUsed="0"/>
+    <w:lsdException w:name="Medium Grid 3 Accent 2" w:semiHidden="0" w:uiPriority="69" w:unhideWhenUsed="0"/>
+    <w:lsdException w:name="Dark List Accent 2" w:semiHidden="0" w:uiPriority="70" w:unhideWhenUsed="0"/>
+    <w:lsdException w:name="Colorful Shading Accent 2" w:semiHidden="0" w:uiPriority="71" w:unhideWhenUsed="0"/>
+    <w:lsdException w:name="Colorful List Accent 2" w:semiHidden="0" w:uiPriority="72" w:unhideWhenUsed="0"/>
+    <w:lsdException w:name="Colorful Grid Accent 2" w:semiHidden="0" w:uiPriority="73" w:unhideWhenUsed="0"/>
+    <w:lsdException w:name="Light Shading Accent 3" w:semiHidden="0" w:uiPriority="60" w:unhideWhenUsed="0"/>
+    <w:lsdException w:name="Light List Accent 3" w:semiHidden="0" w:uiPriority="61" w:unhideWhenUsed="0"/>
+    <w:lsdException w:name="Light Grid Accent 3" w:semiHidden="0" w:uiPriority="62" w:unhideWhenUsed="0"/>
+    <w:lsdException w:name="Medium Shading 1 Accent 3" w:semiHidden="0" w:uiPriority="63" w:unhideWhenUsed="0"/>
+    <w:lsdException w:name="Medium Shading 2 Accent 3" w:semiHidden="0" w:uiPriority="64" w:unhideWhenUsed="0"/>
+    <w:lsdException w:name="Medium List 1 Accent 3" w:semiHidden="0" w:uiPriority="65" w:unhideWhenUsed="0"/>
+    <w:lsdException w:name="Medium List 2 Accent 3" w:semiHidden="0" w:uiPriority="66" w:unhideWhenUsed="0"/>
+    <w:lsdException w:name="Medium Grid 1 Accent 3" w:semiHidden="0" w:uiPriority="67" w:unhideWhenUsed="0"/>
+    <w:lsdException w:name="Medium Grid 2 Accent 3" w:semiHidden="0" w:uiPriority="68" w:unhideWhenUsed="0"/>
+    <w:lsdException w:name="Medium Grid 3 Accent 3" w:semiHidden="0" w:uiPriority="69" w:unhideWhenUsed="0"/>
+    <w:lsdException w:name="Dark List Accent 3" w:semiHidden="0" w:uiPriority="70" w:unhideWhenUsed="0"/>
+    <w:lsdException w:name="Colorful Shading Accent 3" w:semiHidden="0" w:uiPriority="71" w:unhideWhenUsed="0"/>
+    <w:lsdException w:name="Colorful List Accent 3" w:semiHidden="0" w:uiPriority="72" w:unhideWhenUsed="0"/>
+    <w:lsdException w:name="Colorful Grid Accent 3" w:semiHidden="0" w:uiPriority="73" w:unhideWhenUsed="0"/>
+    <w:lsdException w:name="Light Shading Accent 4" w:semiHidden="0" w:uiPriority="60" w:unhideWhenUsed="0"/>
+    <w:lsdException w:name="Light List Accent 4" w:semiHidden="0" w:uiPriority="61" w:unhideWhenUsed="0"/>
+    <w:lsdException w:name="Light Grid Accent 4" w:semiHidden="0" w:uiPriority="62" w:unhideWhenUsed="0"/>
+    <w:lsdException w:name="Medium Shading 1 Accent 4" w:semiHidden="0" w:uiPriority="63" w:unhideWhenUsed="0"/>
+    <w:lsdException w:name="Medium Shading 2 Accent 4" w:semiHidden="0" w:uiPriority="64" w:unhideWhenUsed="0"/>
+    <w:lsdException w:name="Medium List 1 Accent 4" w:semiHidden="0" w:uiPriority="65" w:unhideWhenUsed="0"/>
+    <w:lsdException w:name="Medium List 2 Accent 4" w:semiHidden="0" w:uiPriority="66" w:unhideWhenUsed="0"/>
+    <w:lsdException w:name="Medium Grid 1 Accent 4" w:semiHidden="0" w:uiPriority="67" w:unhideWhenUsed="0"/>
+    <w:lsdException w:name="Medium Grid 2 Accent 4" w:semiHidden="0" w:uiPriority="68" w:unhideWhenUsed="0"/>
+    <w:lsdException w:name="Medium Grid 3 Accent 4" w:semiHidden="0" w:uiPriority="69" w:unhideWhenUsed="0"/>
+    <w:lsdException w:name="Dark List Accent 4" w:semiHidden="0" w:uiPriority="70" w:unhideWhenUsed="0"/>
+    <w:lsdException w:name="Colorful Shading Accent 4" w:semiHidden="0" w:uiPriority="71" w:unhideWhenUsed="0"/>
+    <w:lsdException w:name="Colorful List Accent 4" w:semiHidden="0" w:uiPriority="72" w:unhideWhenUsed="0"/>
+    <w:lsdException w:name="Colorful Grid Accent 4" w:semiHidden="0" w:uiPriority="73" w:unhideWhenUsed="0"/>
+    <w:lsdException w:name="Light Shading Accent 5" w:semiHidden="0" w:uiPriority="60" w:unhideWhenUsed="0"/>
+    <w:lsdException w:name="Light List Accent 5" w:semiHidden="0" w:uiPriority="61" w:unhideWhenUsed="0"/>
+    <w:lsdException w:name="Light Grid Accent 5" w:semiHidden="0" w:uiPriority="62" w:unhideWhenUsed="0"/>
+    <w:lsdException w:name="Medium Shading 1 Accent 5" w:semiHidden="0" w:uiPriority="63" w:unhideWhenUsed="0"/>
+    <w:lsdException w:name="Medium Shading 2 Accent 5" w:semiHidden="0" w:uiPriority="64" w:unhideWhenUsed="0"/>
+    <w:lsdException w:name="Medium List 1 Accent 5" w:semiHidden="0" w:uiPriority="65" w:unhideWhenUsed="0"/>
+    <w:lsdException w:name="Medium List 2 Accent 5" w:semiHidden="0" w:uiPriority="66" w:unhideWhenUsed="0"/>
+    <w:lsdException w:name="Medium Grid 1 Accent 5" w:semiHidden="0" w:uiPriority="67" w:unhideWhenUsed="0"/>
+    <w:lsdException w:name="Medium Grid 2 Accent 5" w:semiHidden="0" w:uiPriority="68" w:unhideWhenUsed="0"/>
+    <w:lsdException w:name="Medium Grid 3 Accent 5" w:semiHidden="0" w:uiPriority="69" w:unhideWhenUsed="0"/>
+    <w:lsdException w:name="Dark List Accent 5" w:semiHidden="0" w:uiPriority="70" w:unhideWhenUsed="0"/>
+    <w:lsdException w:name="Colorful Shading Accent 5" w:semiHidden="0" w:uiPriority="71" w:unhideWhenUsed="0"/>
+    <w:lsdException w:name="Colorful List Accent 5" w:semiHidden="0" w:uiPriority="72" w:unhideWhenUsed="0"/>
+    <w:lsdException w:name="Colorful Grid Accent 5" w:semiHidden="0" w:uiPriority="73" w:unhideWhenUsed="0"/>
+    <w:lsdException w:name="Light Shading Accent 6" w:semiHidden="0" w:uiPriority="60" w:unhideWhenUsed="0"/>
+    <w:lsdException w:name="Light List Accent 6" w:semiHidden="0" w:uiPriority="61" w:unhideWhenUsed="0"/>
+    <w:lsdException w:name="Light Grid Accent 6" w:semiHidden="0" w:uiPriority="62" w:unhideWhenUsed="0"/>
+    <w:lsdException w:name="Medium Shading 1 Accent 6" w:semiHidden="0" w:uiPriority="63" w:unhideWhenUsed="0"/>
+    <w:lsdException w:name="Medium Shading 2 Accent 6" w:semiHidden="0" w:uiPriority="64" w:unhideWhenUsed="0"/>
+    <w:lsdException w:name="Medium List 1 Accent 6" w:semiHidden="0" w:uiPriority="65" w:unhideWhenUsed="0"/>
+    <w:lsdException w:name="Medium List 2 Accent 6" w:semiHidden="0" w:uiPriority="66" w:unhideWhenUsed="0"/>
+    <w:lsdException w:name="Medium Grid 1 Accent 6" w:semiHidden="0" w:uiPriority="67" w:unhideWhenUsed="0"/>
+    <w:lsdException w:name="Medium Grid 2 Accent 6" w:semiHidden="0" w:uiPriority="68" w:unhideWhenUsed="0"/>
+    <w:lsdException w:name="Medium Grid 3 Accent 6" w:semiHidden="0" w:uiPriority="69" w:unhideWhenUsed="0"/>
+    <w:lsdException w:name="Dark List Accent 6" w:semiHidden="0" w:uiPriority="70" w:unhideWhenUsed="0"/>
+    <w:lsdException w:name="Colorful Shading Accent 6" w:semiHidden="0" w:uiPriority="71" w:unhideWhenUsed="0"/>
+    <w:lsdException w:name="Colorful List Accent 6" w:semiHidden="0" w:uiPriority="72" w:unhideWhenUsed="0"/>
+    <w:lsdException w:name="Colorful Grid Accent 6" w:semiHidden="0" w:uiPriority="73" w:unhideWhenUsed="0"/>
+    <w:lsdException w:name="Subtle Emphasis" w:semiHidden="0" w:uiPriority="19" w:unhideWhenUsed="0" w:qFormat="1"/>
+    <w:lsdException w:name="Intense Emphasis" w:semiHidden="0" w:uiPriority="21" w:unhideWhenUsed="0" w:qFormat="1"/>
+    <w:lsdException w:name="Subtle Reference" w:semiHidden="0" w:uiPriority="31" w:unhideWhenUsed="0" w:qFormat="1"/>
+    <w:lsdException w:name="Intense Reference" w:semiHidden="0" w:uiPriority="32" w:unhideWhenUsed="0" w:qFormat="1"/>
+    <w:lsdException w:name="Book Title" w:semiHidden="0" w:uiPriority="33" w:unhideWhenUsed="0" w:qFormat="1"/>
+    <w:lsdException w:name="Bibliography" w:uiPriority="37"/>
+    <w:lsdException w:name="TOC Heading" w:uiPriority="39" w:qFormat="1"/>
   </w:latentStyles>
-  <w:style w:type="paragraph" w:default="1" w:styleId="Standard">
+  <w:style w:type="paragraph" w:default="1" w:styleId="Normal">
     <w:name w:val="Normal"/>
     <w:qFormat/>
   </w:style>
-  <w:style w:type="paragraph" w:styleId="berschrift1">
+  <w:style w:type="paragraph" w:styleId="Heading1">
     <w:name w:val="heading 1"/>
-    <w:basedOn w:val="Standard"/>
-    <w:next w:val="Standard"/>
-    <w:link w:val="berschrift1Zchn"/>
+    <w:basedOn w:val="Normal"/>
+    <w:next w:val="Normal"/>
+    <w:link w:val="Heading1Char"/>
     <w:uiPriority w:val="9"/>
     <w:qFormat/>
     <w:rsid w:val="003774DB"/>
@@ -1916,13 +1744,13 @@
       <w:szCs w:val="32"/>
     </w:rPr>
   </w:style>
-  <w:style w:type="character" w:default="1" w:styleId="Absatz-Standardschriftart">
+  <w:style w:type="character" w:default="1" w:styleId="DefaultParagraphFont">
     <w:name w:val="Default Paragraph Font"/>
     <w:uiPriority w:val="1"/>
     <w:semiHidden/>
     <w:unhideWhenUsed/>
   </w:style>
-  <w:style w:type="table" w:default="1" w:styleId="NormaleTabelle">
+  <w:style w:type="table" w:default="1" w:styleId="TableNormal">
     <w:name w:val="Normal Table"/>
     <w:uiPriority w:val="99"/>
     <w:semiHidden/>
@@ -1937,16 +1765,16 @@
       </w:tblCellMar>
     </w:tblPr>
   </w:style>
-  <w:style w:type="numbering" w:default="1" w:styleId="KeineListe">
+  <w:style w:type="numbering" w:default="1" w:styleId="NoList">
     <w:name w:val="No List"/>
     <w:uiPriority w:val="99"/>
     <w:semiHidden/>
     <w:unhideWhenUsed/>
   </w:style>
-  <w:style w:type="character" w:customStyle="1" w:styleId="berschrift1Zchn">
-    <w:name w:val="Überschrift 1 Zchn"/>
-    <w:basedOn w:val="Absatz-Standardschriftart"/>
-    <w:link w:val="berschrift1"/>
+  <w:style w:type="character" w:customStyle="1" w:styleId="Heading1Char">
+    <w:name w:val="Heading 1 Char"/>
+    <w:basedOn w:val="DefaultParagraphFont"/>
+    <w:link w:val="Heading1"/>
     <w:uiPriority w:val="9"/>
     <w:rsid w:val="003774DB"/>
     <w:rPr>
@@ -1956,9 +1784,9 @@
       <w:szCs w:val="32"/>
     </w:rPr>
   </w:style>
-  <w:style w:type="paragraph" w:styleId="Listenabsatz">
+  <w:style w:type="paragraph" w:styleId="ListParagraph">
     <w:name w:val="List Paragraph"/>
-    <w:basedOn w:val="Standard"/>
+    <w:basedOn w:val="Normal"/>
     <w:uiPriority w:val="34"/>
     <w:qFormat/>
     <w:rsid w:val="003774DB"/>
@@ -1967,9 +1795,9 @@
       <w:contextualSpacing/>
     </w:pPr>
   </w:style>
-  <w:style w:type="character" w:styleId="IntensiveHervorhebung">
+  <w:style w:type="character" w:styleId="IntenseEmphasis">
     <w:name w:val="Intense Emphasis"/>
-    <w:basedOn w:val="Absatz-Standardschriftart"/>
+    <w:basedOn w:val="DefaultParagraphFont"/>
     <w:uiPriority w:val="21"/>
     <w:qFormat/>
     <w:rsid w:val="003774DB"/>
@@ -1979,9 +1807,9 @@
       <w:color w:val="4472C4" w:themeColor="accent1"/>
     </w:rPr>
   </w:style>
-  <w:style w:type="character" w:styleId="Platzhaltertext">
+  <w:style w:type="character" w:styleId="PlaceholderText">
     <w:name w:val="Placeholder Text"/>
-    <w:basedOn w:val="Absatz-Standardschriftart"/>
+    <w:basedOn w:val="DefaultParagraphFont"/>
     <w:uiPriority w:val="99"/>
     <w:semiHidden/>
     <w:rsid w:val="00B953FD"/>
@@ -1989,10 +1817,10 @@
       <w:color w:val="808080"/>
     </w:rPr>
   </w:style>
-  <w:style w:type="paragraph" w:styleId="Kopfzeile">
+  <w:style w:type="paragraph" w:styleId="Header">
     <w:name w:val="header"/>
-    <w:basedOn w:val="Standard"/>
-    <w:link w:val="KopfzeileZchn"/>
+    <w:basedOn w:val="Normal"/>
+    <w:link w:val="HeaderChar"/>
     <w:uiPriority w:val="99"/>
     <w:unhideWhenUsed/>
     <w:rsid w:val="00184910"/>
@@ -2004,17 +1832,17 @@
       <w:spacing w:after="0" w:line="240" w:lineRule="auto"/>
     </w:pPr>
   </w:style>
-  <w:style w:type="character" w:customStyle="1" w:styleId="KopfzeileZchn">
-    <w:name w:val="Kopfzeile Zchn"/>
-    <w:basedOn w:val="Absatz-Standardschriftart"/>
-    <w:link w:val="Kopfzeile"/>
+  <w:style w:type="character" w:customStyle="1" w:styleId="HeaderChar">
+    <w:name w:val="Header Char"/>
+    <w:basedOn w:val="DefaultParagraphFont"/>
+    <w:link w:val="Header"/>
     <w:uiPriority w:val="99"/>
     <w:rsid w:val="00184910"/>
   </w:style>
-  <w:style w:type="paragraph" w:styleId="Fuzeile">
+  <w:style w:type="paragraph" w:styleId="Footer">
     <w:name w:val="footer"/>
-    <w:basedOn w:val="Standard"/>
-    <w:link w:val="FuzeileZchn"/>
+    <w:basedOn w:val="Normal"/>
+    <w:link w:val="FooterChar"/>
     <w:uiPriority w:val="99"/>
     <w:unhideWhenUsed/>
     <w:rsid w:val="00184910"/>
@@ -2026,12 +1854,382 @@
       <w:spacing w:after="0" w:line="240" w:lineRule="auto"/>
     </w:pPr>
   </w:style>
-  <w:style w:type="character" w:customStyle="1" w:styleId="FuzeileZchn">
-    <w:name w:val="Fußzeile Zchn"/>
-    <w:basedOn w:val="Absatz-Standardschriftart"/>
-    <w:link w:val="Fuzeile"/>
+  <w:style w:type="character" w:customStyle="1" w:styleId="FooterChar">
+    <w:name w:val="Footer Char"/>
+    <w:basedOn w:val="DefaultParagraphFont"/>
+    <w:link w:val="Footer"/>
     <w:uiPriority w:val="99"/>
     <w:rsid w:val="00184910"/>
+  </w:style>
+  <w:style w:type="paragraph" w:styleId="BalloonText">
+    <w:name w:val="Balloon Text"/>
+    <w:basedOn w:val="Normal"/>
+    <w:link w:val="BalloonTextChar"/>
+    <w:uiPriority w:val="99"/>
+    <w:semiHidden/>
+    <w:unhideWhenUsed/>
+    <w:rsid w:val="004C662A"/>
+    <w:pPr>
+      <w:spacing w:after="0" w:line="240" w:lineRule="auto"/>
+    </w:pPr>
+    <w:rPr>
+      <w:rFonts w:ascii="Lucida Grande" w:hAnsi="Lucida Grande" w:cs="Lucida Grande"/>
+      <w:sz w:val="18"/>
+      <w:szCs w:val="18"/>
+    </w:rPr>
+  </w:style>
+  <w:style w:type="character" w:customStyle="1" w:styleId="BalloonTextChar">
+    <w:name w:val="Balloon Text Char"/>
+    <w:basedOn w:val="DefaultParagraphFont"/>
+    <w:link w:val="BalloonText"/>
+    <w:uiPriority w:val="99"/>
+    <w:semiHidden/>
+    <w:rsid w:val="004C662A"/>
+    <w:rPr>
+      <w:rFonts w:ascii="Lucida Grande" w:hAnsi="Lucida Grande" w:cs="Lucida Grande"/>
+      <w:sz w:val="18"/>
+      <w:szCs w:val="18"/>
+    </w:rPr>
+  </w:style>
+</w:styles>
+</file>
+
+<file path=word/stylesWithEffects.xml><?xml version="1.0" encoding="utf-8"?>
+<w:styles xmlns:wpc="http://schemas.microsoft.com/office/word/2010/wordprocessingCanvas" xmlns:mo="http://schemas.microsoft.com/office/mac/office/2008/main" xmlns:mc="http://schemas.openxmlformats.org/markup-compatibility/2006" xmlns:mv="urn:schemas-microsoft-com:mac:vml" xmlns:o="urn:schemas-microsoft-com:office:office" xmlns:r="http://schemas.openxmlformats.org/officeDocument/2006/relationships" xmlns:m="http://schemas.openxmlformats.org/officeDocument/2006/math" xmlns:v="urn:schemas-microsoft-com:vml" xmlns:wp14="http://schemas.microsoft.com/office/word/2010/wordprocessingDrawing" xmlns:wp="http://schemas.openxmlformats.org/drawingml/2006/wordprocessingDrawing" xmlns:w10="urn:schemas-microsoft-com:office:word" xmlns:w="http://schemas.openxmlformats.org/wordprocessingml/2006/main" xmlns:w14="http://schemas.microsoft.com/office/word/2010/wordml" xmlns:wpg="http://schemas.microsoft.com/office/word/2010/wordprocessingGroup" xmlns:wpi="http://schemas.microsoft.com/office/word/2010/wordprocessingInk" xmlns:wne="http://schemas.microsoft.com/office/word/2006/wordml" xmlns:wps="http://schemas.microsoft.com/office/word/2010/wordprocessingShape" mc:Ignorable="w14 wp14">
+  <w:docDefaults>
+    <w:rPrDefault>
+      <w:rPr>
+        <w:rFonts w:asciiTheme="minorHAnsi" w:eastAsiaTheme="minorHAnsi" w:hAnsiTheme="minorHAnsi" w:cstheme="minorBidi"/>
+        <w:sz w:val="22"/>
+        <w:szCs w:val="22"/>
+        <w:lang w:val="de-CH" w:eastAsia="en-US" w:bidi="ar-SA"/>
+      </w:rPr>
+    </w:rPrDefault>
+    <w:pPrDefault>
+      <w:pPr>
+        <w:spacing w:after="160" w:line="259" w:lineRule="auto"/>
+      </w:pPr>
+    </w:pPrDefault>
+  </w:docDefaults>
+  <w:latentStyles w:defLockedState="0" w:defUIPriority="99" w:defSemiHidden="1" w:defUnhideWhenUsed="1" w:defQFormat="0" w:count="276">
+    <w:lsdException w:name="Normal" w:semiHidden="0" w:uiPriority="0" w:unhideWhenUsed="0" w:qFormat="1"/>
+    <w:lsdException w:name="heading 1" w:semiHidden="0" w:uiPriority="9" w:unhideWhenUsed="0" w:qFormat="1"/>
+    <w:lsdException w:name="heading 2" w:uiPriority="9" w:qFormat="1"/>
+    <w:lsdException w:name="heading 3" w:uiPriority="9" w:qFormat="1"/>
+    <w:lsdException w:name="heading 4" w:uiPriority="9" w:qFormat="1"/>
+    <w:lsdException w:name="heading 5" w:uiPriority="9" w:qFormat="1"/>
+    <w:lsdException w:name="heading 6" w:uiPriority="9" w:qFormat="1"/>
+    <w:lsdException w:name="heading 7" w:uiPriority="9" w:qFormat="1"/>
+    <w:lsdException w:name="heading 8" w:uiPriority="9" w:qFormat="1"/>
+    <w:lsdException w:name="heading 9" w:uiPriority="9" w:qFormat="1"/>
+    <w:lsdException w:name="toc 1" w:uiPriority="39"/>
+    <w:lsdException w:name="toc 2" w:uiPriority="39"/>
+    <w:lsdException w:name="toc 3" w:uiPriority="39"/>
+    <w:lsdException w:name="toc 4" w:uiPriority="39"/>
+    <w:lsdException w:name="toc 5" w:uiPriority="39"/>
+    <w:lsdException w:name="toc 6" w:uiPriority="39"/>
+    <w:lsdException w:name="toc 7" w:uiPriority="39"/>
+    <w:lsdException w:name="toc 8" w:uiPriority="39"/>
+    <w:lsdException w:name="toc 9" w:uiPriority="39"/>
+    <w:lsdException w:name="caption" w:uiPriority="35" w:qFormat="1"/>
+    <w:lsdException w:name="Title" w:semiHidden="0" w:uiPriority="10" w:unhideWhenUsed="0" w:qFormat="1"/>
+    <w:lsdException w:name="Default Paragraph Font" w:uiPriority="1"/>
+    <w:lsdException w:name="Subtitle" w:semiHidden="0" w:uiPriority="11" w:unhideWhenUsed="0" w:qFormat="1"/>
+    <w:lsdException w:name="Strong" w:semiHidden="0" w:uiPriority="22" w:unhideWhenUsed="0" w:qFormat="1"/>
+    <w:lsdException w:name="Emphasis" w:semiHidden="0" w:uiPriority="20" w:unhideWhenUsed="0" w:qFormat="1"/>
+    <w:lsdException w:name="Table Grid" w:semiHidden="0" w:uiPriority="39" w:unhideWhenUsed="0"/>
+    <w:lsdException w:name="Note Level 1" w:semiHidden="0" w:unhideWhenUsed="0"/>
+    <w:lsdException w:name="Note Level 2" w:semiHidden="0" w:unhideWhenUsed="0"/>
+    <w:lsdException w:name="Note Level 3" w:semiHidden="0" w:unhideWhenUsed="0"/>
+    <w:lsdException w:name="Note Level 4" w:semiHidden="0" w:unhideWhenUsed="0"/>
+    <w:lsdException w:name="Note Level 5" w:semiHidden="0" w:unhideWhenUsed="0"/>
+    <w:lsdException w:name="Note Level 6" w:semiHidden="0" w:unhideWhenUsed="0"/>
+    <w:lsdException w:name="Note Level 7" w:semiHidden="0" w:unhideWhenUsed="0"/>
+    <w:lsdException w:name="Note Level 8" w:semiHidden="0" w:unhideWhenUsed="0"/>
+    <w:lsdException w:name="Note Level 9" w:semiHidden="0" w:unhideWhenUsed="0"/>
+    <w:lsdException w:name="Placeholder Text" w:unhideWhenUsed="0"/>
+    <w:lsdException w:name="No Spacing" w:semiHidden="0" w:uiPriority="1" w:unhideWhenUsed="0" w:qFormat="1"/>
+    <w:lsdException w:name="Light Shading" w:semiHidden="0" w:uiPriority="60" w:unhideWhenUsed="0"/>
+    <w:lsdException w:name="Light List" w:semiHidden="0" w:uiPriority="61" w:unhideWhenUsed="0"/>
+    <w:lsdException w:name="Light Grid" w:semiHidden="0" w:uiPriority="62" w:unhideWhenUsed="0"/>
+    <w:lsdException w:name="Medium Shading 1" w:semiHidden="0" w:uiPriority="63" w:unhideWhenUsed="0"/>
+    <w:lsdException w:name="Medium Shading 2" w:semiHidden="0" w:uiPriority="64" w:unhideWhenUsed="0"/>
+    <w:lsdException w:name="Medium List 1" w:semiHidden="0" w:uiPriority="65" w:unhideWhenUsed="0"/>
+    <w:lsdException w:name="Medium List 2" w:semiHidden="0" w:uiPriority="66" w:unhideWhenUsed="0"/>
+    <w:lsdException w:name="Medium Grid 1" w:semiHidden="0" w:uiPriority="67" w:unhideWhenUsed="0"/>
+    <w:lsdException w:name="Medium Grid 2" w:semiHidden="0" w:uiPriority="68" w:unhideWhenUsed="0"/>
+    <w:lsdException w:name="Medium Grid 3" w:semiHidden="0" w:uiPriority="69" w:unhideWhenUsed="0"/>
+    <w:lsdException w:name="Dark List" w:semiHidden="0" w:uiPriority="70" w:unhideWhenUsed="0"/>
+    <w:lsdException w:name="Colorful Shading" w:semiHidden="0" w:uiPriority="71" w:unhideWhenUsed="0"/>
+    <w:lsdException w:name="Colorful List" w:semiHidden="0" w:uiPriority="72" w:unhideWhenUsed="0"/>
+    <w:lsdException w:name="Colorful Grid" w:semiHidden="0" w:uiPriority="73" w:unhideWhenUsed="0"/>
+    <w:lsdException w:name="Light Shading Accent 1" w:semiHidden="0" w:uiPriority="60" w:unhideWhenUsed="0"/>
+    <w:lsdException w:name="Light List Accent 1" w:semiHidden="0" w:uiPriority="61" w:unhideWhenUsed="0"/>
+    <w:lsdException w:name="Light Grid Accent 1" w:semiHidden="0" w:uiPriority="62" w:unhideWhenUsed="0"/>
+    <w:lsdException w:name="Medium Shading 1 Accent 1" w:semiHidden="0" w:uiPriority="63" w:unhideWhenUsed="0"/>
+    <w:lsdException w:name="Medium Shading 2 Accent 1" w:semiHidden="0" w:uiPriority="64" w:unhideWhenUsed="0"/>
+    <w:lsdException w:name="Medium List 1 Accent 1" w:semiHidden="0" w:uiPriority="65" w:unhideWhenUsed="0"/>
+    <w:lsdException w:name="Revision" w:unhideWhenUsed="0"/>
+    <w:lsdException w:name="List Paragraph" w:semiHidden="0" w:uiPriority="34" w:unhideWhenUsed="0" w:qFormat="1"/>
+    <w:lsdException w:name="Quote" w:semiHidden="0" w:uiPriority="29" w:unhideWhenUsed="0" w:qFormat="1"/>
+    <w:lsdException w:name="Intense Quote" w:semiHidden="0" w:uiPriority="30" w:unhideWhenUsed="0" w:qFormat="1"/>
+    <w:lsdException w:name="Medium List 2 Accent 1" w:semiHidden="0" w:uiPriority="66" w:unhideWhenUsed="0"/>
+    <w:lsdException w:name="Medium Grid 1 Accent 1" w:semiHidden="0" w:uiPriority="67" w:unhideWhenUsed="0"/>
+    <w:lsdException w:name="Medium Grid 2 Accent 1" w:semiHidden="0" w:uiPriority="68" w:unhideWhenUsed="0"/>
+    <w:lsdException w:name="Medium Grid 3 Accent 1" w:semiHidden="0" w:uiPriority="69" w:unhideWhenUsed="0"/>
+    <w:lsdException w:name="Dark List Accent 1" w:semiHidden="0" w:uiPriority="70" w:unhideWhenUsed="0"/>
+    <w:lsdException w:name="Colorful Shading Accent 1" w:semiHidden="0" w:uiPriority="71" w:unhideWhenUsed="0"/>
+    <w:lsdException w:name="Colorful List Accent 1" w:semiHidden="0" w:uiPriority="72" w:unhideWhenUsed="0"/>
+    <w:lsdException w:name="Colorful Grid Accent 1" w:semiHidden="0" w:uiPriority="73" w:unhideWhenUsed="0"/>
+    <w:lsdException w:name="Light Shading Accent 2" w:semiHidden="0" w:uiPriority="60" w:unhideWhenUsed="0"/>
+    <w:lsdException w:name="Light List Accent 2" w:semiHidden="0" w:uiPriority="61" w:unhideWhenUsed="0"/>
+    <w:lsdException w:name="Light Grid Accent 2" w:semiHidden="0" w:uiPriority="62" w:unhideWhenUsed="0"/>
+    <w:lsdException w:name="Medium Shading 1 Accent 2" w:semiHidden="0" w:uiPriority="63" w:unhideWhenUsed="0"/>
+    <w:lsdException w:name="Medium Shading 2 Accent 2" w:semiHidden="0" w:uiPriority="64" w:unhideWhenUsed="0"/>
+    <w:lsdException w:name="Medium List 1 Accent 2" w:semiHidden="0" w:uiPriority="65" w:unhideWhenUsed="0"/>
+    <w:lsdException w:name="Medium List 2 Accent 2" w:semiHidden="0" w:uiPriority="66" w:unhideWhenUsed="0"/>
+    <w:lsdException w:name="Medium Grid 1 Accent 2" w:semiHidden="0" w:uiPriority="67" w:unhideWhenUsed="0"/>
+    <w:lsdException w:name="Medium Grid 2 Accent 2" w:semiHidden="0" w:uiPriority="68" w:unhideWhenUsed="0"/>
+    <w:lsdException w:name="Medium Grid 3 Accent 2" w:semiHidden="0" w:uiPriority="69" w:unhideWhenUsed="0"/>
+    <w:lsdException w:name="Dark List Accent 2" w:semiHidden="0" w:uiPriority="70" w:unhideWhenUsed="0"/>
+    <w:lsdException w:name="Colorful Shading Accent 2" w:semiHidden="0" w:uiPriority="71" w:unhideWhenUsed="0"/>
+    <w:lsdException w:name="Colorful List Accent 2" w:semiHidden="0" w:uiPriority="72" w:unhideWhenUsed="0"/>
+    <w:lsdException w:name="Colorful Grid Accent 2" w:semiHidden="0" w:uiPriority="73" w:unhideWhenUsed="0"/>
+    <w:lsdException w:name="Light Shading Accent 3" w:semiHidden="0" w:uiPriority="60" w:unhideWhenUsed="0"/>
+    <w:lsdException w:name="Light List Accent 3" w:semiHidden="0" w:uiPriority="61" w:unhideWhenUsed="0"/>
+    <w:lsdException w:name="Light Grid Accent 3" w:semiHidden="0" w:uiPriority="62" w:unhideWhenUsed="0"/>
+    <w:lsdException w:name="Medium Shading 1 Accent 3" w:semiHidden="0" w:uiPriority="63" w:unhideWhenUsed="0"/>
+    <w:lsdException w:name="Medium Shading 2 Accent 3" w:semiHidden="0" w:uiPriority="64" w:unhideWhenUsed="0"/>
+    <w:lsdException w:name="Medium List 1 Accent 3" w:semiHidden="0" w:uiPriority="65" w:unhideWhenUsed="0"/>
+    <w:lsdException w:name="Medium List 2 Accent 3" w:semiHidden="0" w:uiPriority="66" w:unhideWhenUsed="0"/>
+    <w:lsdException w:name="Medium Grid 1 Accent 3" w:semiHidden="0" w:uiPriority="67" w:unhideWhenUsed="0"/>
+    <w:lsdException w:name="Medium Grid 2 Accent 3" w:semiHidden="0" w:uiPriority="68" w:unhideWhenUsed="0"/>
+    <w:lsdException w:name="Medium Grid 3 Accent 3" w:semiHidden="0" w:uiPriority="69" w:unhideWhenUsed="0"/>
+    <w:lsdException w:name="Dark List Accent 3" w:semiHidden="0" w:uiPriority="70" w:unhideWhenUsed="0"/>
+    <w:lsdException w:name="Colorful Shading Accent 3" w:semiHidden="0" w:uiPriority="71" w:unhideWhenUsed="0"/>
+    <w:lsdException w:name="Colorful List Accent 3" w:semiHidden="0" w:uiPriority="72" w:unhideWhenUsed="0"/>
+    <w:lsdException w:name="Colorful Grid Accent 3" w:semiHidden="0" w:uiPriority="73" w:unhideWhenUsed="0"/>
+    <w:lsdException w:name="Light Shading Accent 4" w:semiHidden="0" w:uiPriority="60" w:unhideWhenUsed="0"/>
+    <w:lsdException w:name="Light List Accent 4" w:semiHidden="0" w:uiPriority="61" w:unhideWhenUsed="0"/>
+    <w:lsdException w:name="Light Grid Accent 4" w:semiHidden="0" w:uiPriority="62" w:unhideWhenUsed="0"/>
+    <w:lsdException w:name="Medium Shading 1 Accent 4" w:semiHidden="0" w:uiPriority="63" w:unhideWhenUsed="0"/>
+    <w:lsdException w:name="Medium Shading 2 Accent 4" w:semiHidden="0" w:uiPriority="64" w:unhideWhenUsed="0"/>
+    <w:lsdException w:name="Medium List 1 Accent 4" w:semiHidden="0" w:uiPriority="65" w:unhideWhenUsed="0"/>
+    <w:lsdException w:name="Medium List 2 Accent 4" w:semiHidden="0" w:uiPriority="66" w:unhideWhenUsed="0"/>
+    <w:lsdException w:name="Medium Grid 1 Accent 4" w:semiHidden="0" w:uiPriority="67" w:unhideWhenUsed="0"/>
+    <w:lsdException w:name="Medium Grid 2 Accent 4" w:semiHidden="0" w:uiPriority="68" w:unhideWhenUsed="0"/>
+    <w:lsdException w:name="Medium Grid 3 Accent 4" w:semiHidden="0" w:uiPriority="69" w:unhideWhenUsed="0"/>
+    <w:lsdException w:name="Dark List Accent 4" w:semiHidden="0" w:uiPriority="70" w:unhideWhenUsed="0"/>
+    <w:lsdException w:name="Colorful Shading Accent 4" w:semiHidden="0" w:uiPriority="71" w:unhideWhenUsed="0"/>
+    <w:lsdException w:name="Colorful List Accent 4" w:semiHidden="0" w:uiPriority="72" w:unhideWhenUsed="0"/>
+    <w:lsdException w:name="Colorful Grid Accent 4" w:semiHidden="0" w:uiPriority="73" w:unhideWhenUsed="0"/>
+    <w:lsdException w:name="Light Shading Accent 5" w:semiHidden="0" w:uiPriority="60" w:unhideWhenUsed="0"/>
+    <w:lsdException w:name="Light List Accent 5" w:semiHidden="0" w:uiPriority="61" w:unhideWhenUsed="0"/>
+    <w:lsdException w:name="Light Grid Accent 5" w:semiHidden="0" w:uiPriority="62" w:unhideWhenUsed="0"/>
+    <w:lsdException w:name="Medium Shading 1 Accent 5" w:semiHidden="0" w:uiPriority="63" w:unhideWhenUsed="0"/>
+    <w:lsdException w:name="Medium Shading 2 Accent 5" w:semiHidden="0" w:uiPriority="64" w:unhideWhenUsed="0"/>
+    <w:lsdException w:name="Medium List 1 Accent 5" w:semiHidden="0" w:uiPriority="65" w:unhideWhenUsed="0"/>
+    <w:lsdException w:name="Medium List 2 Accent 5" w:semiHidden="0" w:uiPriority="66" w:unhideWhenUsed="0"/>
+    <w:lsdException w:name="Medium Grid 1 Accent 5" w:semiHidden="0" w:uiPriority="67" w:unhideWhenUsed="0"/>
+    <w:lsdException w:name="Medium Grid 2 Accent 5" w:semiHidden="0" w:uiPriority="68" w:unhideWhenUsed="0"/>
+    <w:lsdException w:name="Medium Grid 3 Accent 5" w:semiHidden="0" w:uiPriority="69" w:unhideWhenUsed="0"/>
+    <w:lsdException w:name="Dark List Accent 5" w:semiHidden="0" w:uiPriority="70" w:unhideWhenUsed="0"/>
+    <w:lsdException w:name="Colorful Shading Accent 5" w:semiHidden="0" w:uiPriority="71" w:unhideWhenUsed="0"/>
+    <w:lsdException w:name="Colorful List Accent 5" w:semiHidden="0" w:uiPriority="72" w:unhideWhenUsed="0"/>
+    <w:lsdException w:name="Colorful Grid Accent 5" w:semiHidden="0" w:uiPriority="73" w:unhideWhenUsed="0"/>
+    <w:lsdException w:name="Light Shading Accent 6" w:semiHidden="0" w:uiPriority="60" w:unhideWhenUsed="0"/>
+    <w:lsdException w:name="Light List Accent 6" w:semiHidden="0" w:uiPriority="61" w:unhideWhenUsed="0"/>
+    <w:lsdException w:name="Light Grid Accent 6" w:semiHidden="0" w:uiPriority="62" w:unhideWhenUsed="0"/>
+    <w:lsdException w:name="Medium Shading 1 Accent 6" w:semiHidden="0" w:uiPriority="63" w:unhideWhenUsed="0"/>
+    <w:lsdException w:name="Medium Shading 2 Accent 6" w:semiHidden="0" w:uiPriority="64" w:unhideWhenUsed="0"/>
+    <w:lsdException w:name="Medium List 1 Accent 6" w:semiHidden="0" w:uiPriority="65" w:unhideWhenUsed="0"/>
+    <w:lsdException w:name="Medium List 2 Accent 6" w:semiHidden="0" w:uiPriority="66" w:unhideWhenUsed="0"/>
+    <w:lsdException w:name="Medium Grid 1 Accent 6" w:semiHidden="0" w:uiPriority="67" w:unhideWhenUsed="0"/>
+    <w:lsdException w:name="Medium Grid 2 Accent 6" w:semiHidden="0" w:uiPriority="68" w:unhideWhenUsed="0"/>
+    <w:lsdException w:name="Medium Grid 3 Accent 6" w:semiHidden="0" w:uiPriority="69" w:unhideWhenUsed="0"/>
+    <w:lsdException w:name="Dark List Accent 6" w:semiHidden="0" w:uiPriority="70" w:unhideWhenUsed="0"/>
+    <w:lsdException w:name="Colorful Shading Accent 6" w:semiHidden="0" w:uiPriority="71" w:unhideWhenUsed="0"/>
+    <w:lsdException w:name="Colorful List Accent 6" w:semiHidden="0" w:uiPriority="72" w:unhideWhenUsed="0"/>
+    <w:lsdException w:name="Colorful Grid Accent 6" w:semiHidden="0" w:uiPriority="73" w:unhideWhenUsed="0"/>
+    <w:lsdException w:name="Subtle Emphasis" w:semiHidden="0" w:uiPriority="19" w:unhideWhenUsed="0" w:qFormat="1"/>
+    <w:lsdException w:name="Intense Emphasis" w:semiHidden="0" w:uiPriority="21" w:unhideWhenUsed="0" w:qFormat="1"/>
+    <w:lsdException w:name="Subtle Reference" w:semiHidden="0" w:uiPriority="31" w:unhideWhenUsed="0" w:qFormat="1"/>
+    <w:lsdException w:name="Intense Reference" w:semiHidden="0" w:uiPriority="32" w:unhideWhenUsed="0" w:qFormat="1"/>
+    <w:lsdException w:name="Book Title" w:semiHidden="0" w:uiPriority="33" w:unhideWhenUsed="0" w:qFormat="1"/>
+    <w:lsdException w:name="Bibliography" w:uiPriority="37"/>
+    <w:lsdException w:name="TOC Heading" w:uiPriority="39" w:qFormat="1"/>
+  </w:latentStyles>
+  <w:style w:type="paragraph" w:default="1" w:styleId="Normal">
+    <w:name w:val="Normal"/>
+    <w:qFormat/>
+  </w:style>
+  <w:style w:type="paragraph" w:styleId="Heading1">
+    <w:name w:val="heading 1"/>
+    <w:basedOn w:val="Normal"/>
+    <w:next w:val="Normal"/>
+    <w:link w:val="Heading1Char"/>
+    <w:uiPriority w:val="9"/>
+    <w:qFormat/>
+    <w:rsid w:val="003774DB"/>
+    <w:pPr>
+      <w:keepNext/>
+      <w:keepLines/>
+      <w:spacing w:before="240" w:after="0"/>
+      <w:outlineLvl w:val="0"/>
+    </w:pPr>
+    <w:rPr>
+      <w:rFonts w:asciiTheme="majorHAnsi" w:eastAsiaTheme="majorEastAsia" w:hAnsiTheme="majorHAnsi" w:cstheme="majorBidi"/>
+      <w:color w:val="2F5496" w:themeColor="accent1" w:themeShade="BF"/>
+      <w:sz w:val="32"/>
+      <w:szCs w:val="32"/>
+    </w:rPr>
+  </w:style>
+  <w:style w:type="character" w:default="1" w:styleId="DefaultParagraphFont">
+    <w:name w:val="Default Paragraph Font"/>
+    <w:uiPriority w:val="1"/>
+    <w:semiHidden/>
+    <w:unhideWhenUsed/>
+  </w:style>
+  <w:style w:type="table" w:default="1" w:styleId="TableNormal">
+    <w:name w:val="Normal Table"/>
+    <w:uiPriority w:val="99"/>
+    <w:semiHidden/>
+    <w:unhideWhenUsed/>
+    <w:tblPr>
+      <w:tblInd w:w="0" w:type="dxa"/>
+      <w:tblCellMar>
+        <w:top w:w="0" w:type="dxa"/>
+        <w:left w:w="108" w:type="dxa"/>
+        <w:bottom w:w="0" w:type="dxa"/>
+        <w:right w:w="108" w:type="dxa"/>
+      </w:tblCellMar>
+    </w:tblPr>
+  </w:style>
+  <w:style w:type="numbering" w:default="1" w:styleId="NoList">
+    <w:name w:val="No List"/>
+    <w:uiPriority w:val="99"/>
+    <w:semiHidden/>
+    <w:unhideWhenUsed/>
+  </w:style>
+  <w:style w:type="character" w:customStyle="1" w:styleId="Heading1Char">
+    <w:name w:val="Heading 1 Char"/>
+    <w:basedOn w:val="DefaultParagraphFont"/>
+    <w:link w:val="Heading1"/>
+    <w:uiPriority w:val="9"/>
+    <w:rsid w:val="003774DB"/>
+    <w:rPr>
+      <w:rFonts w:asciiTheme="majorHAnsi" w:eastAsiaTheme="majorEastAsia" w:hAnsiTheme="majorHAnsi" w:cstheme="majorBidi"/>
+      <w:color w:val="2F5496" w:themeColor="accent1" w:themeShade="BF"/>
+      <w:sz w:val="32"/>
+      <w:szCs w:val="32"/>
+    </w:rPr>
+  </w:style>
+  <w:style w:type="paragraph" w:styleId="ListParagraph">
+    <w:name w:val="List Paragraph"/>
+    <w:basedOn w:val="Normal"/>
+    <w:uiPriority w:val="34"/>
+    <w:qFormat/>
+    <w:rsid w:val="003774DB"/>
+    <w:pPr>
+      <w:ind w:left="720"/>
+      <w:contextualSpacing/>
+    </w:pPr>
+  </w:style>
+  <w:style w:type="character" w:styleId="IntenseEmphasis">
+    <w:name w:val="Intense Emphasis"/>
+    <w:basedOn w:val="DefaultParagraphFont"/>
+    <w:uiPriority w:val="21"/>
+    <w:qFormat/>
+    <w:rsid w:val="003774DB"/>
+    <w:rPr>
+      <w:i/>
+      <w:iCs/>
+      <w:color w:val="4472C4" w:themeColor="accent1"/>
+    </w:rPr>
+  </w:style>
+  <w:style w:type="character" w:styleId="PlaceholderText">
+    <w:name w:val="Placeholder Text"/>
+    <w:basedOn w:val="DefaultParagraphFont"/>
+    <w:uiPriority w:val="99"/>
+    <w:semiHidden/>
+    <w:rsid w:val="00B953FD"/>
+    <w:rPr>
+      <w:color w:val="808080"/>
+    </w:rPr>
+  </w:style>
+  <w:style w:type="paragraph" w:styleId="Header">
+    <w:name w:val="header"/>
+    <w:basedOn w:val="Normal"/>
+    <w:link w:val="HeaderChar"/>
+    <w:uiPriority w:val="99"/>
+    <w:unhideWhenUsed/>
+    <w:rsid w:val="00184910"/>
+    <w:pPr>
+      <w:tabs>
+        <w:tab w:val="center" w:pos="4536"/>
+        <w:tab w:val="right" w:pos="9072"/>
+      </w:tabs>
+      <w:spacing w:after="0" w:line="240" w:lineRule="auto"/>
+    </w:pPr>
+  </w:style>
+  <w:style w:type="character" w:customStyle="1" w:styleId="HeaderChar">
+    <w:name w:val="Header Char"/>
+    <w:basedOn w:val="DefaultParagraphFont"/>
+    <w:link w:val="Header"/>
+    <w:uiPriority w:val="99"/>
+    <w:rsid w:val="00184910"/>
+  </w:style>
+  <w:style w:type="paragraph" w:styleId="Footer">
+    <w:name w:val="footer"/>
+    <w:basedOn w:val="Normal"/>
+    <w:link w:val="FooterChar"/>
+    <w:uiPriority w:val="99"/>
+    <w:unhideWhenUsed/>
+    <w:rsid w:val="00184910"/>
+    <w:pPr>
+      <w:tabs>
+        <w:tab w:val="center" w:pos="4536"/>
+        <w:tab w:val="right" w:pos="9072"/>
+      </w:tabs>
+      <w:spacing w:after="0" w:line="240" w:lineRule="auto"/>
+    </w:pPr>
+  </w:style>
+  <w:style w:type="character" w:customStyle="1" w:styleId="FooterChar">
+    <w:name w:val="Footer Char"/>
+    <w:basedOn w:val="DefaultParagraphFont"/>
+    <w:link w:val="Footer"/>
+    <w:uiPriority w:val="99"/>
+    <w:rsid w:val="00184910"/>
+  </w:style>
+  <w:style w:type="paragraph" w:styleId="BalloonText">
+    <w:name w:val="Balloon Text"/>
+    <w:basedOn w:val="Normal"/>
+    <w:link w:val="BalloonTextChar"/>
+    <w:uiPriority w:val="99"/>
+    <w:semiHidden/>
+    <w:unhideWhenUsed/>
+    <w:rsid w:val="004C662A"/>
+    <w:pPr>
+      <w:spacing w:after="0" w:line="240" w:lineRule="auto"/>
+    </w:pPr>
+    <w:rPr>
+      <w:rFonts w:ascii="Lucida Grande" w:hAnsi="Lucida Grande" w:cs="Lucida Grande"/>
+      <w:sz w:val="18"/>
+      <w:szCs w:val="18"/>
+    </w:rPr>
+  </w:style>
+  <w:style w:type="character" w:customStyle="1" w:styleId="BalloonTextChar">
+    <w:name w:val="Balloon Text Char"/>
+    <w:basedOn w:val="DefaultParagraphFont"/>
+    <w:link w:val="BalloonText"/>
+    <w:uiPriority w:val="99"/>
+    <w:semiHidden/>
+    <w:rsid w:val="004C662A"/>
+    <w:rPr>
+      <w:rFonts w:ascii="Lucida Grande" w:hAnsi="Lucida Grande" w:cs="Lucida Grande"/>
+      <w:sz w:val="18"/>
+      <w:szCs w:val="18"/>
+    </w:rPr>
   </w:style>
 </w:styles>
 </file>
@@ -2079,7 +2277,7 @@
     </a:clrScheme>
     <a:fontScheme name="Office">
       <a:majorFont>
-        <a:latin typeface="Calibri Light" panose="020F0302020204030204"/>
+        <a:latin typeface="Calibri Light"/>
         <a:ea typeface=""/>
         <a:cs typeface=""/>
         <a:font script="Jpan" typeface="游ゴシック Light"/>
@@ -2131,7 +2329,7 @@
         <a:font script="Tfng" typeface="Ebrima"/>
       </a:majorFont>
       <a:minorFont>
-        <a:latin typeface="Calibri" panose="020F0502020204030204"/>
+        <a:latin typeface="Calibri"/>
         <a:ea typeface=""/>
         <a:cs typeface=""/>
         <a:font script="Jpan" typeface="游明朝"/>
@@ -2325,7 +2523,7 @@
   <a:extraClrSchemeLst/>
   <a:extLst>
     <a:ext uri="{05A4C25C-085E-4340-85A3-A5531E510DB2}">
-      <thm15:themeFamily xmlns:thm15="http://schemas.microsoft.com/office/thememl/2012/main" name="Office Theme" id="{62F939B6-93AF-4DB8-9C6B-D6C7DFDC589F}" vid="{4A3C46E8-61CC-4603-A589-7422A47A8E4A}"/>
+      <thm15:themeFamily xmlns:thm15="http://schemas.microsoft.com/office/thememl/2012/main" xmlns="" name="Office Theme" id="{62F939B6-93AF-4DB8-9C6B-D6C7DFDC589F}" vid="{4A3C46E8-61CC-4603-A589-7422A47A8E4A}"/>
     </a:ext>
   </a:extLst>
 </a:theme>

</xml_diff>